<commit_message>
send version en files
</commit_message>
<xml_diff>
--- a/Rodolfo de Jesus en.docx
+++ b/Rodolfo de Jesus en.docx
@@ -196,6 +196,16 @@
       </w:r>
       <w:r>
         <w:rPr>
+          <w:rFonts w:hint="default" w:ascii="DejaVu Sans" w:hAnsi="DejaVu Sans" w:eastAsia="DejaVu Sans" w:cs="DejaVu Sans"/>
+          <w:color w:val="auto"/>
+          <w:sz w:val="20"/>
+          <w:szCs w:val="20"/>
+          <w:lang w:val="pt-BR"/>
+        </w:rPr>
+        <w:t xml:space="preserve">+55 </w:t>
+      </w:r>
+      <w:r>
+        <w:rPr>
           <w:rFonts w:ascii="DejaVu Sans" w:hAnsi="DejaVu Sans" w:eastAsia="DejaVu Sans" w:cs="DejaVu Sans"/>
           <w:color w:val="auto"/>
           <w:spacing w:val="-4"/>
@@ -275,94 +285,25 @@
       </w:r>
       <w:r>
         <w:rPr>
-          <w:rFonts w:ascii="DejaVu Sans" w:hAnsi="DejaVu Sans" w:eastAsia="DejaVu Sans" w:cs="DejaVu Sans"/>
-          <w:color w:val="auto"/>
-          <w:spacing w:val="-3"/>
-          <w:sz w:val="20"/>
-          <w:szCs w:val="20"/>
-        </w:rPr>
-        <w:t>S</w:t>
-      </w:r>
-      <w:r>
-        <w:rPr>
-          <w:rFonts w:ascii="DejaVu Sans" w:hAnsi="DejaVu Sans" w:eastAsia="DejaVu Sans" w:cs="DejaVu Sans"/>
-          <w:color w:val="auto"/>
-          <w:spacing w:val="-4"/>
-          <w:sz w:val="20"/>
-          <w:szCs w:val="20"/>
-        </w:rPr>
-        <w:t>ã</w:t>
-      </w:r>
-      <w:r>
-        <w:rPr>
-          <w:rFonts w:ascii="DejaVu Sans" w:hAnsi="DejaVu Sans" w:eastAsia="DejaVu Sans" w:cs="DejaVu Sans"/>
-          <w:color w:val="auto"/>
-          <w:spacing w:val="-3"/>
-          <w:sz w:val="20"/>
-          <w:szCs w:val="20"/>
-        </w:rPr>
-        <w:t>o</w:t>
-      </w:r>
-      <w:r>
-        <w:rPr>
-          <w:rFonts w:ascii="DejaVu Sans" w:hAnsi="DejaVu Sans" w:eastAsia="DejaVu Sans" w:cs="DejaVu Sans"/>
+          <w:rFonts w:hint="default" w:ascii="DejaVu Sans" w:hAnsi="DejaVu Sans" w:eastAsia="DejaVu Sans" w:cs="DejaVu Sans"/>
+          <w:color w:val="auto"/>
+          <w:spacing w:val="-3"/>
+          <w:sz w:val="20"/>
+          <w:szCs w:val="20"/>
+          <w:lang w:val="pt-BR"/>
+        </w:rPr>
+        <w:t>Brazil</w:t>
+      </w:r>
+      <w:r>
+        <w:rPr>
+          <w:rFonts w:hint="default" w:ascii="DejaVu Sans" w:hAnsi="DejaVu Sans" w:eastAsia="DejaVu Sans" w:cs="DejaVu Sans"/>
           <w:color w:val="auto"/>
           <w:spacing w:val="11"/>
           <w:sz w:val="20"/>
           <w:szCs w:val="20"/>
+          <w:lang w:val="pt-BR"/>
         </w:rPr>
         <w:t xml:space="preserve"> </w:t>
-      </w:r>
-      <w:r>
-        <w:rPr>
-          <w:rFonts w:ascii="DejaVu Sans" w:hAnsi="DejaVu Sans" w:eastAsia="DejaVu Sans" w:cs="DejaVu Sans"/>
-          <w:color w:val="auto"/>
-          <w:spacing w:val="-3"/>
-          <w:sz w:val="20"/>
-          <w:szCs w:val="20"/>
-        </w:rPr>
-        <w:t>Louren</w:t>
-      </w:r>
-      <w:r>
-        <w:rPr>
-          <w:rFonts w:ascii="DejaVu Sans" w:hAnsi="DejaVu Sans" w:eastAsia="DejaVu Sans" w:cs="DejaVu Sans"/>
-          <w:color w:val="auto"/>
-          <w:spacing w:val="-4"/>
-          <w:sz w:val="20"/>
-          <w:szCs w:val="20"/>
-        </w:rPr>
-        <w:t>ç</w:t>
-      </w:r>
-      <w:r>
-        <w:rPr>
-          <w:rFonts w:ascii="DejaVu Sans" w:hAnsi="DejaVu Sans" w:eastAsia="DejaVu Sans" w:cs="DejaVu Sans"/>
-          <w:color w:val="auto"/>
-          <w:spacing w:val="-3"/>
-          <w:sz w:val="20"/>
-          <w:szCs w:val="20"/>
-        </w:rPr>
-        <w:t>o</w:t>
-      </w:r>
-      <w:r>
-        <w:rPr>
-          <w:rFonts w:ascii="DejaVu Sans" w:hAnsi="DejaVu Sans" w:eastAsia="DejaVu Sans" w:cs="DejaVu Sans"/>
-          <w:color w:val="auto"/>
-          <w:spacing w:val="11"/>
-          <w:sz w:val="20"/>
-          <w:szCs w:val="20"/>
-        </w:rPr>
-        <w:t xml:space="preserve"> </w:t>
-      </w:r>
-      <w:r>
-        <w:rPr>
-          <w:rFonts w:hint="default" w:ascii="DejaVu Sans" w:hAnsi="DejaVu Sans" w:eastAsia="DejaVu Sans" w:cs="DejaVu Sans"/>
-          <w:color w:val="auto"/>
-          <w:spacing w:val="11"/>
-          <w:sz w:val="20"/>
-          <w:szCs w:val="20"/>
-          <w:lang w:val="pt-BR"/>
-        </w:rPr>
-        <w:t xml:space="preserve">MG </w:t>
       </w:r>
     </w:p>
     <w:p>
@@ -607,37 +548,15 @@
       </w:pPr>
       <w:r>
         <w:rPr>
-          <w:rFonts w:ascii="DejaVu Sans" w:hAnsi="DejaVu Sans" w:eastAsia="DejaVu Sans" w:cs="DejaVu Sans"/>
+          <w:rFonts w:hint="default" w:ascii="DejaVu Sans" w:hAnsi="DejaVu Sans" w:eastAsia="DejaVu Sans" w:cs="DejaVu Sans"/>
           <w:b/>
           <w:bCs/>
           <w:color w:val="auto"/>
           <w:sz w:val="32"/>
           <w:szCs w:val="32"/>
-        </w:rPr>
-        <w:t>Experi</w:t>
-      </w:r>
-      <w:r>
-        <w:rPr>
-          <w:rFonts w:ascii="DejaVu Sans" w:hAnsi="DejaVu Sans" w:eastAsia="DejaVu Sans" w:cs="DejaVu Sans"/>
-          <w:b/>
-          <w:bCs/>
-          <w:color w:val="auto"/>
-          <w:spacing w:val="8"/>
-          <w:sz w:val="32"/>
-          <w:szCs w:val="32"/>
-        </w:rPr>
-        <w:t>ê</w:t>
-      </w:r>
-      <w:r>
-        <w:rPr>
-          <w:rFonts w:ascii="DejaVu Sans" w:hAnsi="DejaVu Sans" w:eastAsia="DejaVu Sans" w:cs="DejaVu Sans"/>
-          <w:b/>
-          <w:bCs/>
-          <w:color w:val="auto"/>
-          <w:sz w:val="32"/>
-          <w:szCs w:val="32"/>
-        </w:rPr>
-        <w:t>ncia</w:t>
+          <w:lang w:val="pt-BR"/>
+        </w:rPr>
+        <w:t>Experience</w:t>
       </w:r>
     </w:p>
     <w:p>
@@ -849,45 +768,20 @@
           <w:sz w:val="24"/>
           <w:szCs w:val="24"/>
         </w:rPr>
-        <w:t>Desenvolvedor</w:t>
-      </w:r>
-      <w:r>
-        <w:rPr>
-          <w:rFonts w:ascii="DejaVu Sans" w:hAnsi="DejaVu Sans" w:eastAsia="DejaVu Sans" w:cs="DejaVu Sans"/>
-          <w:b/>
-          <w:bCs/>
-          <w:color w:val="auto"/>
-          <w:spacing w:val="37"/>
-          <w:w w:val="101"/>
+        <w:t>.NET</w:t>
+      </w:r>
+      <w:r>
+        <w:rPr>
+          <w:rFonts w:hint="default" w:ascii="DejaVu Sans" w:hAnsi="DejaVu Sans" w:eastAsia="DejaVu Sans" w:cs="DejaVu Sans"/>
+          <w:b/>
+          <w:bCs/>
+          <w:color w:val="auto"/>
+          <w:spacing w:val="2"/>
           <w:sz w:val="24"/>
           <w:szCs w:val="24"/>
-        </w:rPr>
-        <w:t xml:space="preserve"> </w:t>
-      </w:r>
-      <w:r>
-        <w:rPr>
-          <w:rFonts w:ascii="DejaVu Sans" w:hAnsi="DejaVu Sans" w:eastAsia="DejaVu Sans" w:cs="DejaVu Sans"/>
-          <w:b/>
-          <w:bCs/>
-          <w:color w:val="auto"/>
-          <w:spacing w:val="2"/>
-          <w:sz w:val="24"/>
-          <w:szCs w:val="24"/>
-        </w:rPr>
-        <w:t>.NET</w:t>
-      </w:r>
-      <w:r>
-        <w:rPr>
-          <w:rFonts w:hint="default" w:ascii="DejaVu Sans" w:hAnsi="DejaVu Sans" w:eastAsia="DejaVu Sans" w:cs="DejaVu Sans"/>
-          <w:b/>
-          <w:bCs/>
-          <w:color w:val="auto"/>
-          <w:spacing w:val="2"/>
-          <w:sz w:val="24"/>
-          <w:szCs w:val="24"/>
-          <w:lang w:val="pt-BR"/>
-        </w:rPr>
-        <w:t xml:space="preserve"> - </w:t>
+          <w:lang w:val="pt-BR"/>
+        </w:rPr>
+        <w:t xml:space="preserve"> Developer - </w:t>
       </w:r>
       <w:r>
         <w:rPr>
@@ -919,7 +813,7 @@
           <w:szCs w:val="20"/>
           <w:lang w:val="pt-BR"/>
         </w:rPr>
-        <w:t>2022 - Atualmente</w:t>
+        <w:t>2022 - Currently</w:t>
       </w:r>
       <w:r>
         <w:rPr>
@@ -948,14 +842,14 @@
       </w:pPr>
       <w:r>
         <w:rPr>
-          <w:rFonts w:hint="default" w:ascii="DejaVu Sans" w:hAnsi="DejaVu Sans" w:eastAsia="DejaVu Sans" w:cs="DejaVu Sans"/>
+          <w:rFonts w:hint="default" w:ascii="DejaVu Sans" w:hAnsi="DejaVu Sans" w:eastAsia="DejaVu Sans"/>
           <w:color w:val="auto"/>
           <w:spacing w:val="-2"/>
           <w:sz w:val="20"/>
           <w:szCs w:val="20"/>
           <w:lang w:val="pt-BR"/>
         </w:rPr>
-        <w:t>Time de distribuição em papéis de investimento como Renda fixa e títulos públicos. Desenvolvo e mantenho aplicações back-end com expertise em .NET Core e Framework. APIs Rest, SOAP, construção de bibliotecas internas, AWS Lambdas, Containers, testes com XUnit e Moq, RabbitMq, SQS, SNS, banco de dados SqlServer, MySQL e Oracle. Aplicação de padrões de código, Git, SOLID, DDD e Clean Code, Metodologia Scrum.</w:t>
+        <w:t>Distribution team specializing in investment assets like fixed income and government bonds. I develop and maintain back-end applications with expertise in .NET Core and Framework and Angular 1.x, REST and SOAP APIs, internal library building, AWS Lambdas, containers, testing with XUnit and Moq, RabbitMQ, SQS, SNS, SQL Server, MySQL, and Oracle databases. I apply code standards, Git, SOLID principles, DDD, and Clean Code, and follow Scrum methodology.</w:t>
       </w:r>
     </w:p>
     <w:p>
@@ -974,14 +868,14 @@
       </w:pPr>
       <w:r>
         <w:rPr>
-          <w:rFonts w:hint="default" w:ascii="DejaVu Sans" w:hAnsi="DejaVu Sans" w:eastAsia="DejaVu Sans" w:cs="DejaVu Sans"/>
+          <w:rFonts w:hint="default" w:ascii="DejaVu Sans" w:hAnsi="DejaVu Sans" w:eastAsia="DejaVu Sans"/>
           <w:color w:val="auto"/>
           <w:spacing w:val="-2"/>
           <w:sz w:val="20"/>
           <w:szCs w:val="20"/>
           <w:lang w:val="pt-BR"/>
         </w:rPr>
-        <w:t>Proativamente, desenvolvi uma ferramenta que otimizou o trabalho da equipe de sustentação, resultando em maior velocidade na resolução de problemas, tomada de decisão e atendimento de demandas críticas com grande impacto de negócio.</w:t>
+        <w:t>Proactively, I developed a tool that optimized the support team's work, resulting in faster issue resolution, improved decision-making, and efficient handling of critical demands with a significant business impact. I used ASP.NET Razor Pages to build this tool.</w:t>
       </w:r>
     </w:p>
     <w:p>
@@ -1013,7 +907,7 @@
       </w:pPr>
       <w:r>
         <w:rPr>
-          <w:rFonts w:hint="default" w:ascii="DejaVu Sans" w:hAnsi="DejaVu Sans" w:eastAsia="DejaVu Sans" w:cs="DejaVu Sans"/>
+          <w:rFonts w:hint="default" w:ascii="DejaVu Sans" w:hAnsi="DejaVu Sans" w:eastAsia="DejaVu Sans"/>
           <w:b/>
           <w:bCs/>
           <w:color w:val="auto"/>
@@ -1022,7 +916,7 @@
           <w:szCs w:val="24"/>
           <w:lang w:val="pt-BR"/>
         </w:rPr>
-        <w:t xml:space="preserve">Analista de sistema </w:t>
+        <w:t xml:space="preserve">System Analyst </w:t>
       </w:r>
       <w:r>
         <w:rPr>
@@ -1033,7 +927,7 @@
           <w:szCs w:val="20"/>
           <w:lang w:val="pt-BR"/>
         </w:rPr>
-        <w:t>Set.2021 - Jul 2022</w:t>
+        <w:t>Sep.2021 - Jul 2022</w:t>
       </w:r>
     </w:p>
     <w:p>
@@ -1051,25 +945,14 @@
       </w:pPr>
       <w:r>
         <w:rPr>
-          <w:rFonts w:hint="default" w:ascii="DejaVu Sans" w:hAnsi="DejaVu Sans" w:eastAsia="DejaVu Sans" w:cs="DejaVu Sans"/>
+          <w:rFonts w:hint="default" w:ascii="DejaVu Sans" w:hAnsi="DejaVu Sans" w:eastAsia="DejaVu Sans"/>
           <w:color w:val="auto"/>
           <w:spacing w:val="-2"/>
           <w:sz w:val="20"/>
           <w:szCs w:val="20"/>
           <w:lang w:val="pt-BR"/>
         </w:rPr>
-        <w:t xml:space="preserve">Ponto focal no time de sustentação N2 com atuação em performance de investimento. Atendimento em chamados relacionado a regras de negócio e casos de uso, planejamento de prioridades, criação de scripts em python, </w:t>
-      </w:r>
-      <w:r>
-        <w:rPr>
-          <w:rFonts w:hint="default" w:ascii="DejaVu Sans" w:hAnsi="DejaVu Sans" w:eastAsia="DejaVu Sans"/>
-          <w:color w:val="auto"/>
-          <w:spacing w:val="-2"/>
-          <w:sz w:val="20"/>
-          <w:szCs w:val="20"/>
-          <w:lang w:val="pt-BR"/>
-        </w:rPr>
-        <w:t>stored procedures.</w:t>
+        <w:t>Focal point in the N2 support team, specializing in investment performance. Responsible for handling tickets related to business rules and use cases, priority planning, creating Python scripts, and stored procedures.</w:t>
       </w:r>
     </w:p>
     <w:p>
@@ -1188,7 +1071,19 @@
           <w:sz w:val="24"/>
           <w:szCs w:val="24"/>
         </w:rPr>
-        <w:t>Grupo</w:t>
+        <w:t>Gr</w:t>
+      </w:r>
+      <w:r>
+        <w:rPr>
+          <w:rFonts w:hint="default" w:ascii="DejaVu Sans" w:hAnsi="DejaVu Sans" w:eastAsia="DejaVu Sans" w:cs="DejaVu Sans"/>
+          <w:b/>
+          <w:bCs/>
+          <w:color w:val="auto"/>
+          <w:sz w:val="24"/>
+          <w:szCs w:val="24"/>
+          <w:lang w:val="pt-BR"/>
+        </w:rPr>
+        <w:t>oup</w:t>
       </w:r>
       <w:r>
         <w:rPr>
@@ -1227,39 +1122,16 @@
       </w:r>
       <w:r>
         <w:rPr>
-          <w:rFonts w:ascii="DejaVu Sans" w:hAnsi="DejaVu Sans" w:eastAsia="DejaVu Sans" w:cs="DejaVu Sans"/>
-          <w:b/>
-          <w:bCs/>
-          <w:color w:val="auto"/>
+          <w:rFonts w:hint="default" w:ascii="DejaVu Sans" w:hAnsi="DejaVu Sans" w:eastAsia="DejaVu Sans" w:cs="DejaVu Sans"/>
+          <w:b/>
+          <w:bCs/>
+          <w:color w:val="auto"/>
+          <w:spacing w:val="9"/>
           <w:sz w:val="24"/>
           <w:szCs w:val="24"/>
-        </w:rPr>
-        <w:t>Contabilid</w:t>
-      </w:r>
-      <w:r>
-        <w:rPr>
-          <w:rFonts w:ascii="DejaVu Sans" w:hAnsi="DejaVu Sans" w:eastAsia="DejaVu Sans" w:cs="DejaVu Sans"/>
-          <w:b/>
-          <w:bCs/>
-          <w:color w:val="auto"/>
-          <w:spacing w:val="-1"/>
-          <w:sz w:val="24"/>
-          <w:szCs w:val="24"/>
-        </w:rPr>
-        <w:t>ade</w:t>
-      </w:r>
-      <w:r>
-        <w:rPr>
-          <w:rFonts w:hint="default" w:ascii="DejaVu Sans" w:hAnsi="DejaVu Sans" w:eastAsia="DejaVu Sans" w:cs="DejaVu Sans"/>
-          <w:b/>
-          <w:bCs/>
-          <w:color w:val="auto"/>
-          <w:spacing w:val="-1"/>
-          <w:sz w:val="24"/>
-          <w:szCs w:val="24"/>
-          <w:lang w:val="pt-BR"/>
-        </w:rPr>
-        <w:t xml:space="preserve"> </w:t>
+          <w:lang w:val="pt-BR"/>
+        </w:rPr>
+        <w:t>Accounting</w:t>
       </w:r>
       <w:r>
         <w:rPr>
@@ -1304,13 +1176,14 @@
         <w:spacing w:before="55" w:line="219" w:lineRule="auto"/>
         <w:ind w:left="216" w:leftChars="103" w:firstLine="0" w:firstLineChars="0"/>
         <w:rPr>
-          <w:rFonts w:ascii="DejaVu Sans" w:hAnsi="DejaVu Sans" w:eastAsia="DejaVu Sans" w:cs="DejaVu Sans"/>
+          <w:rFonts w:hint="default" w:ascii="DejaVu Sans" w:hAnsi="DejaVu Sans" w:eastAsia="DejaVu Sans" w:cs="DejaVu Sans"/>
           <w:b/>
           <w:bCs/>
           <w:color w:val="auto"/>
           <w:spacing w:val="2"/>
           <w:sz w:val="24"/>
           <w:szCs w:val="24"/>
+          <w:lang w:val="pt-BR"/>
         </w:rPr>
       </w:pPr>
       <w:r>
@@ -1323,32 +1196,20 @@
           <w:sz w:val="24"/>
           <w:szCs w:val="24"/>
         </w:rPr>
-        <w:t>Desenvolvedor</w:t>
-      </w:r>
-      <w:r>
-        <w:rPr>
-          <w:rFonts w:ascii="DejaVu Sans" w:hAnsi="DejaVu Sans" w:eastAsia="DejaVu Sans" w:cs="DejaVu Sans"/>
-          <w:b/>
-          <w:bCs/>
-          <w:color w:val="auto"/>
-          <w:spacing w:val="37"/>
-          <w:w w:val="101"/>
+        <w:t>.NET</w:t>
+      </w:r>
+      <w:r>
+        <w:rPr>
+          <w:rFonts w:hint="default" w:ascii="DejaVu Sans" w:hAnsi="DejaVu Sans" w:eastAsia="DejaVu Sans" w:cs="DejaVu Sans"/>
+          <w:b/>
+          <w:bCs/>
+          <w:color w:val="auto"/>
+          <w:spacing w:val="2"/>
           <w:sz w:val="24"/>
           <w:szCs w:val="24"/>
-        </w:rPr>
-        <w:t xml:space="preserve"> </w:t>
-      </w:r>
-      <w:r>
-        <w:rPr>
-          <w:rFonts w:ascii="DejaVu Sans" w:hAnsi="DejaVu Sans" w:eastAsia="DejaVu Sans" w:cs="DejaVu Sans"/>
-          <w:b/>
-          <w:bCs/>
-          <w:color w:val="auto"/>
-          <w:spacing w:val="2"/>
-          <w:sz w:val="24"/>
-          <w:szCs w:val="24"/>
-        </w:rPr>
-        <w:t>.NET</w:t>
+          <w:lang w:val="pt-BR"/>
+        </w:rPr>
+        <w:t xml:space="preserve"> Developer</w:t>
       </w:r>
     </w:p>
     <w:p>
@@ -1366,14 +1227,14 @@
       </w:pPr>
       <w:r>
         <w:rPr>
-          <w:rFonts w:hint="default" w:ascii="DejaVu Sans" w:hAnsi="DejaVu Sans" w:eastAsia="DejaVu Sans" w:cs="DejaVu Sans"/>
+          <w:rFonts w:hint="default" w:ascii="DejaVu Sans" w:hAnsi="DejaVu Sans" w:eastAsia="DejaVu Sans"/>
           <w:color w:val="auto"/>
           <w:spacing w:val="-2"/>
           <w:sz w:val="20"/>
           <w:szCs w:val="20"/>
           <w:lang w:val="pt-BR"/>
         </w:rPr>
-        <w:t>Desenvolvimento de sistemas administrativos, contábeis, ﬁscais e de departamento pessoal em conformidade com as exigências governamentais. Contas a pagar/receber, DCTF, SPED, SINTEGRA, E-Social, entre outros.</w:t>
+        <w:t>Development of administrative, accounting, tax, and payroll systems in compliance with government requirements. Accounts payable/receivable, DCTF, SPED, SINTEGRA, E-Social, among others.</w:t>
       </w:r>
     </w:p>
     <w:p>
@@ -1392,14 +1253,14 @@
       </w:pPr>
       <w:r>
         <w:rPr>
-          <w:rFonts w:hint="default" w:ascii="DejaVu Sans" w:hAnsi="DejaVu Sans" w:eastAsia="DejaVu Sans" w:cs="DejaVu Sans"/>
+          <w:rFonts w:hint="default" w:ascii="DejaVu Sans" w:hAnsi="DejaVu Sans" w:eastAsia="DejaVu Sans"/>
           <w:color w:val="auto"/>
           <w:spacing w:val="-2"/>
           <w:sz w:val="20"/>
           <w:szCs w:val="20"/>
           <w:lang w:val="pt-BR"/>
         </w:rPr>
-        <w:t>APIS REST, WebServices, Windows Forms, Crystal Report, banco de dados Firebird, Web Scraping.</w:t>
+        <w:t>REST APIs, Web Services, Windows Forms, Crystal Reports, Firebird database, Web Scraping.</w:t>
       </w:r>
     </w:p>
     <w:p>
@@ -1445,13 +1306,13 @@
               <wp:anchor distT="0" distB="0" distL="114300" distR="114300" simplePos="0" relativeHeight="251661312" behindDoc="0" locked="0" layoutInCell="1" allowOverlap="1">
                 <wp:simplePos x="0" y="0"/>
                 <wp:positionH relativeFrom="column">
-                  <wp:posOffset>62865</wp:posOffset>
+                  <wp:posOffset>61595</wp:posOffset>
                 </wp:positionH>
                 <wp:positionV relativeFrom="paragraph">
                   <wp:posOffset>12700</wp:posOffset>
                 </wp:positionV>
-                <wp:extent cx="8255" cy="995680"/>
-                <wp:effectExtent l="12700" t="0" r="24765" b="10160"/>
+                <wp:extent cx="9525" cy="1132205"/>
+                <wp:effectExtent l="12700" t="0" r="23495" b="10795"/>
                 <wp:wrapNone/>
                 <wp:docPr id="7" name="Conector Reto 7"/>
                 <wp:cNvGraphicFramePr/>
@@ -1462,7 +1323,7 @@
                       <wps:spPr>
                         <a:xfrm flipH="1">
                           <a:off x="0" y="0"/>
-                          <a:ext cx="8255" cy="995680"/>
+                          <a:ext cx="9525" cy="1132205"/>
                         </a:xfrm>
                         <a:prstGeom prst="line">
                           <a:avLst/>
@@ -1498,7 +1359,7 @@
           </mc:Choice>
           <mc:Fallback>
             <w:pict>
-              <v:line id="_x0000_s1026" o:spid="_x0000_s1026" o:spt="20" style="position:absolute;left:0pt;flip:x;margin-left:4.95pt;margin-top:1pt;height:78.4pt;width:0.65pt;z-index:251661312;mso-width-relative:page;mso-height-relative:page;" filled="f" stroked="t" coordsize="21600,21600" o:gfxdata="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">
+              <v:line id="_x0000_s1026" o:spid="_x0000_s1026" o:spt="20" style="position:absolute;left:0pt;flip:x;margin-left:4.85pt;margin-top:1pt;height:89.15pt;width:0.75pt;z-index:251661312;mso-width-relative:page;mso-height-relative:page;" filled="f" stroked="t" coordsize="21600,21600" o:gfxdata="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">
                 <v:fill on="f" focussize="0,0"/>
                 <v:stroke weight="2pt" color="#D9D9D9 [2732]" joinstyle="round"/>
                 <v:imagedata o:title=""/>
@@ -1510,14 +1371,15 @@
       </w:r>
       <w:r>
         <w:rPr>
-          <w:rFonts w:ascii="DejaVu Sans" w:hAnsi="DejaVu Sans" w:eastAsia="DejaVu Sans" w:cs="DejaVu Sans"/>
+          <w:rFonts w:hint="default" w:ascii="DejaVu Sans" w:hAnsi="DejaVu Sans" w:eastAsia="DejaVu Sans" w:cs="DejaVu Sans"/>
           <w:b/>
           <w:bCs/>
           <w:color w:val="auto"/>
           <w:sz w:val="28"/>
           <w:szCs w:val="28"/>
-        </w:rPr>
-        <w:t xml:space="preserve">Colégio Objetivo  |  Lambari </w:t>
+          <w:lang w:val="pt-BR"/>
+        </w:rPr>
+        <w:t>Scholl</w:t>
       </w:r>
       <w:r>
         <w:rPr>
@@ -1527,9 +1389,8 @@
           <w:color w:val="auto"/>
           <w:sz w:val="28"/>
           <w:szCs w:val="28"/>
-          <w:lang w:val="pt-BR"/>
-        </w:rPr>
-        <w:t>Brasil</w:t>
+        </w:rPr>
+        <w:t xml:space="preserve"> Objetivo </w:t>
       </w:r>
       <w:r>
         <w:rPr>
@@ -1541,7 +1402,7 @@
           <w:szCs w:val="24"/>
           <w:lang w:val="pt-BR"/>
         </w:rPr>
-        <w:t xml:space="preserve"> - </w:t>
+        <w:t xml:space="preserve">- </w:t>
       </w:r>
       <w:r>
         <w:rPr>
@@ -1585,7 +1446,7 @@
       </w:pPr>
       <w:r>
         <w:rPr>
-          <w:rFonts w:ascii="DejaVu Sans" w:hAnsi="DejaVu Sans" w:eastAsia="DejaVu Sans" w:cs="DejaVu Sans"/>
+          <w:rFonts w:hint="default" w:ascii="DejaVu Sans" w:hAnsi="DejaVu Sans" w:eastAsia="DejaVu Sans"/>
           <w:b/>
           <w:bCs/>
           <w:color w:val="auto"/>
@@ -1593,20 +1454,7 @@
           <w:sz w:val="24"/>
           <w:szCs w:val="24"/>
         </w:rPr>
-        <w:t>Professor</w:t>
-      </w:r>
-      <w:r>
-        <w:rPr>
-          <w:rFonts w:hint="default" w:ascii="DejaVu Sans" w:hAnsi="DejaVu Sans" w:eastAsia="DejaVu Sans" w:cs="DejaVu Sans"/>
-          <w:b/>
-          <w:bCs/>
-          <w:color w:val="auto"/>
-          <w:spacing w:val="2"/>
-          <w:sz w:val="24"/>
-          <w:szCs w:val="24"/>
-          <w:lang w:val="pt-BR"/>
-        </w:rPr>
-        <w:t xml:space="preserve"> de programação e robótica</w:t>
+        <w:t>Programming and Robotics Teacher</w:t>
       </w:r>
     </w:p>
     <w:p>
@@ -1625,14 +1473,14 @@
       </w:pPr>
       <w:r>
         <w:rPr>
-          <w:rFonts w:hint="default" w:ascii="DejaVu Sans" w:hAnsi="DejaVu Sans" w:eastAsia="DejaVu Sans" w:cs="DejaVu Sans"/>
+          <w:rFonts w:hint="default" w:ascii="DejaVu Sans" w:hAnsi="DejaVu Sans" w:eastAsia="DejaVu Sans"/>
           <w:color w:val="auto"/>
           <w:spacing w:val="-2"/>
           <w:sz w:val="20"/>
           <w:szCs w:val="20"/>
           <w:lang w:val="pt-BR"/>
         </w:rPr>
-        <w:t>Aulas via skype de introdução a robótica com Arduino, lógica de programação com Python, C++, C# e Scratch e aulas de HTML e CSS. Ministração de aulas para alunos do ensino fundamental e ensino médio.</w:t>
+        <w:t>Skype lessons on introductory robotics with Arduino, programming logic with Python, C++, C#, and Scratch, as well as HTML and CSS classes. Taught courses for elementary and high school students.</w:t>
       </w:r>
     </w:p>
     <w:p>
@@ -1728,6 +1576,19 @@
           <w:lang w:val="pt-BR"/>
         </w:rPr>
       </w:pPr>
+      <w:r>
+        <w:rPr>
+          <w:rFonts w:hint="default" w:ascii="DejaVu Sans" w:hAnsi="DejaVu Sans" w:eastAsia="DejaVu Sans"/>
+          <w:b/>
+          <w:bCs/>
+          <w:color w:val="auto"/>
+          <w:spacing w:val="-1"/>
+          <w:sz w:val="24"/>
+          <w:szCs w:val="24"/>
+          <w:lang w:val="pt-BR"/>
+        </w:rPr>
+        <w:t>Freelance Developer</w:t>
+      </w:r>
       <w:r>
         <w:rPr>
           <w:color w:val="auto"/>
@@ -1804,6 +1665,15 @@
       </w:r>
       <w:r>
         <w:rPr>
+          <w:rFonts w:hint="default"/>
+          <w:color w:val="auto"/>
+          <w:sz w:val="24"/>
+          <w:lang w:val="pt-BR"/>
+        </w:rPr>
+        <w:t xml:space="preserve"> </w:t>
+      </w:r>
+      <w:r>
+        <w:rPr>
           <w:rFonts w:hint="default" w:ascii="DejaVu Sans" w:hAnsi="DejaVu Sans" w:eastAsia="DejaVu Sans" w:cs="DejaVu Sans"/>
           <w:b/>
           <w:bCs/>
@@ -1813,7 +1683,7 @@
           <w:szCs w:val="24"/>
           <w:lang w:val="pt-BR"/>
         </w:rPr>
-        <w:t xml:space="preserve">Desenvolvedor Autônomo - </w:t>
+        <w:t xml:space="preserve">- </w:t>
       </w:r>
       <w:r>
         <w:rPr>
@@ -1842,14 +1712,14 @@
       </w:pPr>
       <w:r>
         <w:rPr>
-          <w:rFonts w:hint="default" w:ascii="DejaVu Sans" w:hAnsi="DejaVu Sans" w:eastAsia="DejaVu Sans" w:cs="DejaVu Sans"/>
+          <w:rFonts w:hint="default" w:ascii="DejaVu Sans" w:hAnsi="DejaVu Sans" w:eastAsia="DejaVu Sans"/>
           <w:color w:val="auto"/>
           <w:spacing w:val="-2"/>
           <w:sz w:val="20"/>
           <w:szCs w:val="20"/>
           <w:lang w:val="pt-BR"/>
         </w:rPr>
-        <w:t>Criação de sistemas em PHP e MySQL para clientes físicos. Sistema com cadastro de clientes, portal administrativo, páginas de publicações e envio de emails. Os principais serviços foram para escritório de contabilidade e imobiliária e curso coaching/mentoria.</w:t>
+        <w:t>Development of PHP and MySQL systems for individual clients. The system includes customer registration, an admin portal, publication pages, and email sending. The main services were provided for an accounting firm, a real estate agency, and a coaching/mentoring course.</w:t>
       </w:r>
     </w:p>
     <w:p>
@@ -1888,37 +1758,27 @@
         <w:ind w:left="682" w:leftChars="104" w:hanging="464" w:hangingChars="145"/>
         <w:jc w:val="center"/>
         <w:rPr>
-          <w:rFonts w:ascii="DejaVu Sans" w:hAnsi="DejaVu Sans" w:eastAsia="DejaVu Sans" w:cs="DejaVu Sans"/>
+          <w:rFonts w:hint="default" w:ascii="DejaVu Sans" w:hAnsi="DejaVu Sans" w:eastAsia="DejaVu Sans" w:cs="DejaVu Sans"/>
           <w:b/>
           <w:bCs/>
           <w:color w:val="auto"/>
           <w:spacing w:val="3"/>
           <w:sz w:val="32"/>
           <w:szCs w:val="32"/>
-        </w:rPr>
-      </w:pPr>
-      <w:r>
-        <w:rPr>
-          <w:rFonts w:ascii="DejaVu Sans" w:hAnsi="DejaVu Sans" w:eastAsia="DejaVu Sans" w:cs="DejaVu Sans"/>
+          <w:lang w:val="pt-BR"/>
+        </w:rPr>
+      </w:pPr>
+      <w:r>
+        <w:rPr>
+          <w:rFonts w:hint="default" w:ascii="DejaVu Sans" w:hAnsi="DejaVu Sans" w:eastAsia="DejaVu Sans" w:cs="DejaVu Sans"/>
           <w:b/>
           <w:bCs/>
           <w:color w:val="auto"/>
           <w:sz w:val="32"/>
           <w:szCs w:val="32"/>
-        </w:rPr>
-        <w:t>Educa</w:t>
-      </w:r>
-      <w:r>
-        <w:rPr>
-          <w:rFonts w:ascii="DejaVu Sans" w:hAnsi="DejaVu Sans" w:eastAsia="DejaVu Sans" w:cs="DejaVu Sans"/>
-          <w:b/>
-          <w:bCs/>
-          <w:color w:val="auto"/>
-          <w:spacing w:val="3"/>
-          <w:sz w:val="32"/>
-          <w:szCs w:val="32"/>
-        </w:rPr>
-        <w:t>ção</w:t>
+          <w:lang w:val="pt-BR"/>
+        </w:rPr>
+        <w:t>Education</w:t>
       </w:r>
     </w:p>
     <w:p>
@@ -1966,8 +1826,8 @@
                 <wp:positionV relativeFrom="paragraph">
                   <wp:posOffset>38100</wp:posOffset>
                 </wp:positionV>
-                <wp:extent cx="10795" cy="712470"/>
-                <wp:effectExtent l="12700" t="0" r="22225" b="3810"/>
+                <wp:extent cx="5080" cy="768985"/>
+                <wp:effectExtent l="12700" t="0" r="12700" b="8255"/>
                 <wp:wrapNone/>
                 <wp:docPr id="9" name="Conector Reto 9"/>
                 <wp:cNvGraphicFramePr/>
@@ -1978,7 +1838,7 @@
                       <wps:spPr>
                         <a:xfrm>
                           <a:off x="0" y="0"/>
-                          <a:ext cx="10795" cy="712470"/>
+                          <a:ext cx="5080" cy="768985"/>
                         </a:xfrm>
                         <a:prstGeom prst="line">
                           <a:avLst/>
@@ -2014,7 +1874,7 @@
           </mc:Choice>
           <mc:Fallback>
             <w:pict>
-              <v:line id="_x0000_s1026" o:spid="_x0000_s1026" o:spt="20" style="position:absolute;left:0pt;margin-left:6.3pt;margin-top:3pt;height:56.1pt;width:0.85pt;z-index:251663360;mso-width-relative:page;mso-height-relative:page;" filled="f" stroked="t" coordsize="21600,21600" o:gfxdata="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">
+              <v:line id="_x0000_s1026" o:spid="_x0000_s1026" o:spt="20" style="position:absolute;left:0pt;margin-left:6.3pt;margin-top:3pt;height:60.55pt;width:0.4pt;z-index:251663360;mso-width-relative:page;mso-height-relative:page;" filled="f" stroked="t" coordsize="21600,21600" o:gfxdata="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">
                 <v:fill on="f" focussize="0,0"/>
                 <v:stroke weight="2pt" color="#D9D9D9 [2732]" joinstyle="round"/>
                 <v:imagedata o:title=""/>
@@ -2054,7 +1914,7 @@
       </w:pPr>
       <w:r>
         <w:rPr>
-          <w:rFonts w:hint="default" w:ascii="DejaVu Sans" w:hAnsi="DejaVu Sans" w:eastAsia="DejaVu Sans" w:cs="DejaVu Sans"/>
+          <w:rFonts w:hint="default" w:ascii="DejaVu Sans" w:hAnsi="DejaVu Sans" w:eastAsia="DejaVu Sans"/>
           <w:b/>
           <w:bCs/>
           <w:color w:val="auto"/>
@@ -2062,195 +1922,135 @@
           <w:szCs w:val="24"/>
           <w:lang w:val="pt-BR"/>
         </w:rPr>
-        <w:t>Sistemas de informação</w:t>
-      </w:r>
-      <w:r>
-        <w:rPr>
-          <w:rFonts w:ascii="DejaVu Sans" w:hAnsi="DejaVu Sans" w:eastAsia="DejaVu Sans" w:cs="DejaVu Sans"/>
-          <w:b/>
-          <w:bCs/>
-          <w:color w:val="auto"/>
-          <w:spacing w:val="11"/>
+        <w:t>Information Systems, Bachelor's Degree</w:t>
+      </w:r>
+      <w:r>
+        <w:rPr>
+          <w:rFonts w:hint="default" w:ascii="DejaVu Sans" w:hAnsi="DejaVu Sans" w:eastAsia="DejaVu Sans" w:cs="DejaVu Sans"/>
+          <w:b/>
+          <w:bCs/>
+          <w:color w:val="auto"/>
+          <w:spacing w:val="28"/>
           <w:sz w:val="24"/>
           <w:szCs w:val="24"/>
+          <w:lang w:val="pt-BR"/>
+        </w:rPr>
+        <w:t xml:space="preserve"> - </w:t>
+      </w:r>
+      <w:r>
+        <w:rPr>
+          <w:rFonts w:hint="default" w:ascii="DejaVu Sans" w:hAnsi="DejaVu Sans" w:eastAsia="DejaVu Sans" w:cs="DejaVu Sans"/>
+          <w:color w:val="808080" w:themeColor="background1" w:themeShade="80"/>
+          <w:spacing w:val="-3"/>
+          <w:sz w:val="20"/>
+          <w:szCs w:val="20"/>
+          <w:lang w:val="pt-BR"/>
+        </w:rPr>
+        <w:t>Jan.2012 - Dez.2016</w:t>
+      </w:r>
+      <w:r>
+        <w:rPr>
+          <w:rFonts w:hint="default" w:ascii="DejaVu Sans" w:hAnsi="DejaVu Sans" w:eastAsia="DejaVu Sans" w:cs="DejaVu Sans"/>
+          <w:color w:val="808080" w:themeColor="background1" w:themeShade="80"/>
+          <w:spacing w:val="-3"/>
+          <w:sz w:val="20"/>
+          <w:szCs w:val="20"/>
+          <w:lang w:val="pt-BR"/>
+        </w:rPr>
+        <w:br w:type="textWrapping"/>
+      </w:r>
+      <w:r>
+        <w:rPr>
+          <w:rFonts w:hint="default" w:ascii="DejaVu Sans" w:hAnsi="DejaVu Sans" w:eastAsia="DejaVu Sans"/>
+          <w:color w:val="auto"/>
+          <w:spacing w:val="-2"/>
+          <w:sz w:val="20"/>
+          <w:szCs w:val="20"/>
+          <w:lang w:val="pt-BR"/>
+        </w:rPr>
+        <w:t>Bachelor's degree in Information Systems. Elected class speaker at graduation. Final thesis (TCC) focused on web development:</w:t>
+      </w:r>
+      <w:r>
+        <w:rPr>
+          <w:rFonts w:hint="default" w:ascii="DejaVu Sans" w:hAnsi="DejaVu Sans" w:eastAsia="DejaVu Sans" w:cs="DejaVu Sans"/>
+          <w:color w:val="auto"/>
+          <w:spacing w:val="-2"/>
+          <w:sz w:val="20"/>
+          <w:szCs w:val="20"/>
+          <w:lang w:val="pt-BR"/>
         </w:rPr>
         <w:t xml:space="preserve"> </w:t>
       </w:r>
       <w:r>
         <w:rPr>
-          <w:rFonts w:ascii="DejaVu Sans" w:hAnsi="DejaVu Sans" w:eastAsia="DejaVu Sans" w:cs="DejaVu Sans"/>
-          <w:b/>
-          <w:bCs/>
-          <w:color w:val="auto"/>
-          <w:spacing w:val="28"/>
-          <w:sz w:val="24"/>
-          <w:szCs w:val="24"/>
-        </w:rPr>
-        <w:t>,</w:t>
-      </w:r>
-      <w:r>
-        <w:rPr>
-          <w:rFonts w:ascii="DejaVu Sans" w:hAnsi="DejaVu Sans" w:eastAsia="DejaVu Sans" w:cs="DejaVu Sans"/>
-          <w:b/>
-          <w:bCs/>
-          <w:color w:val="auto"/>
-          <w:spacing w:val="25"/>
-          <w:w w:val="101"/>
-          <w:sz w:val="24"/>
-          <w:szCs w:val="24"/>
-        </w:rPr>
-        <w:t xml:space="preserve"> </w:t>
-      </w:r>
-      <w:r>
-        <w:rPr>
-          <w:rFonts w:ascii="DejaVu Sans" w:hAnsi="DejaVu Sans" w:eastAsia="DejaVu Sans" w:cs="DejaVu Sans"/>
-          <w:b/>
-          <w:bCs/>
-          <w:color w:val="auto"/>
-          <w:sz w:val="24"/>
-          <w:szCs w:val="24"/>
-        </w:rPr>
-        <w:t>Gradua</w:t>
-      </w:r>
-      <w:r>
-        <w:rPr>
-          <w:rFonts w:ascii="DejaVu Sans" w:hAnsi="DejaVu Sans" w:eastAsia="DejaVu Sans" w:cs="DejaVu Sans"/>
-          <w:b/>
-          <w:bCs/>
-          <w:color w:val="auto"/>
-          <w:spacing w:val="28"/>
-          <w:sz w:val="24"/>
-          <w:szCs w:val="24"/>
-        </w:rPr>
-        <w:t>ção</w:t>
-      </w:r>
-      <w:r>
-        <w:rPr>
-          <w:rFonts w:hint="default" w:ascii="DejaVu Sans" w:hAnsi="DejaVu Sans" w:eastAsia="DejaVu Sans" w:cs="DejaVu Sans"/>
-          <w:b/>
-          <w:bCs/>
-          <w:color w:val="auto"/>
-          <w:spacing w:val="28"/>
-          <w:sz w:val="24"/>
-          <w:szCs w:val="24"/>
-          <w:lang w:val="pt-BR"/>
-        </w:rPr>
-        <w:t xml:space="preserve"> - </w:t>
-      </w:r>
-      <w:r>
-        <w:rPr>
-          <w:rFonts w:hint="default" w:ascii="DejaVu Sans" w:hAnsi="DejaVu Sans" w:eastAsia="DejaVu Sans" w:cs="DejaVu Sans"/>
-          <w:color w:val="808080" w:themeColor="background1" w:themeShade="80"/>
-          <w:spacing w:val="-3"/>
-          <w:sz w:val="20"/>
-          <w:szCs w:val="20"/>
-          <w:lang w:val="pt-BR"/>
-        </w:rPr>
-        <w:t>Jan.2012 - Dez.2016</w:t>
-      </w:r>
-      <w:r>
-        <w:rPr>
-          <w:rFonts w:hint="default" w:ascii="DejaVu Sans" w:hAnsi="DejaVu Sans" w:eastAsia="DejaVu Sans" w:cs="DejaVu Sans"/>
-          <w:color w:val="808080" w:themeColor="background1" w:themeShade="80"/>
-          <w:spacing w:val="-3"/>
-          <w:sz w:val="20"/>
-          <w:szCs w:val="20"/>
-          <w:lang w:val="pt-BR"/>
-        </w:rPr>
-        <w:br w:type="textWrapping"/>
-      </w:r>
-      <w:r>
-        <w:rPr>
-          <w:rFonts w:hint="default" w:ascii="DejaVu Sans" w:hAnsi="DejaVu Sans" w:eastAsia="DejaVu Sans" w:cs="DejaVu Sans"/>
+          <w:rFonts w:hint="default" w:ascii="DejaVu Sans" w:hAnsi="DejaVu Sans" w:eastAsia="DejaVu Sans"/>
+          <w:color w:val="auto"/>
+          <w:spacing w:val="-3"/>
+          <w:sz w:val="20"/>
+          <w:szCs w:val="20"/>
+          <w:u w:val="single"/>
+          <w:lang w:val="pt-BR"/>
+        </w:rPr>
+        <w:fldChar w:fldCharType="begin"/>
+      </w:r>
+      <w:r>
+        <w:rPr>
+          <w:rFonts w:hint="default" w:ascii="DejaVu Sans" w:hAnsi="DejaVu Sans" w:eastAsia="DejaVu Sans"/>
+          <w:color w:val="auto"/>
+          <w:spacing w:val="-3"/>
+          <w:sz w:val="20"/>
+          <w:szCs w:val="20"/>
+          <w:u w:val="single"/>
+          <w:lang w:val="pt-BR"/>
+        </w:rPr>
+        <w:instrText xml:space="preserve"> HYPERLINK "https://drive.google.com/file/d/1ZhSesCdPPZYusIoxah4wiXPlSDX8YcrX/view?usp=drive_link" </w:instrText>
+      </w:r>
+      <w:r>
+        <w:rPr>
+          <w:rFonts w:hint="default" w:ascii="DejaVu Sans" w:hAnsi="DejaVu Sans" w:eastAsia="DejaVu Sans"/>
+          <w:color w:val="auto"/>
+          <w:spacing w:val="-3"/>
+          <w:sz w:val="20"/>
+          <w:szCs w:val="20"/>
+          <w:u w:val="single"/>
+          <w:lang w:val="pt-BR"/>
+        </w:rPr>
+        <w:fldChar w:fldCharType="separate"/>
+      </w:r>
+      <w:r>
+        <w:rPr>
+          <w:rFonts w:hint="default" w:ascii="DejaVu Sans" w:hAnsi="DejaVu Sans" w:eastAsia="DejaVu Sans"/>
+          <w:color w:val="auto"/>
+          <w:spacing w:val="-3"/>
+          <w:sz w:val="20"/>
+          <w:szCs w:val="20"/>
+          <w:u w:val="single"/>
+          <w:lang w:val="pt-BR"/>
+        </w:rPr>
+        <w:t>PDF</w:t>
+      </w:r>
+      <w:r>
+        <w:rPr>
+          <w:rFonts w:hint="default" w:ascii="DejaVu Sans" w:hAnsi="DejaVu Sans" w:eastAsia="DejaVu Sans"/>
+          <w:color w:val="auto"/>
+          <w:spacing w:val="-3"/>
+          <w:sz w:val="20"/>
+          <w:szCs w:val="20"/>
+          <w:u w:val="single"/>
+          <w:lang w:val="pt-BR"/>
+        </w:rPr>
+        <w:fldChar w:fldCharType="end"/>
+      </w:r>
+      <w:r>
+        <w:rPr>
+          <w:rFonts w:hint="default" w:ascii="DejaVu Sans" w:hAnsi="DejaVu Sans" w:eastAsia="DejaVu Sans"/>
           <w:color w:val="auto"/>
           <w:spacing w:val="-2"/>
           <w:sz w:val="20"/>
           <w:szCs w:val="20"/>
           <w:lang w:val="pt-BR"/>
         </w:rPr>
-        <w:t>Bacharel em sistema de informação. Eleito orador da turma de formação.</w:t>
-      </w:r>
-      <w:r>
-        <w:rPr>
-          <w:rFonts w:hint="default" w:ascii="DejaVu Sans" w:hAnsi="DejaVu Sans" w:eastAsia="DejaVu Sans" w:cs="DejaVu Sans"/>
-          <w:color w:val="auto"/>
-          <w:spacing w:val="-2"/>
-          <w:sz w:val="20"/>
-          <w:szCs w:val="20"/>
-          <w:lang w:val="pt-BR"/>
-        </w:rPr>
-        <w:br w:type="textWrapping"/>
-      </w:r>
-      <w:r>
-        <w:rPr>
-          <w:rFonts w:hint="default" w:ascii="DejaVu Sans" w:hAnsi="DejaVu Sans" w:eastAsia="DejaVu Sans" w:cs="DejaVu Sans"/>
-          <w:color w:val="auto"/>
-          <w:spacing w:val="-2"/>
-          <w:sz w:val="20"/>
-          <w:szCs w:val="20"/>
-          <w:lang w:val="pt-BR"/>
-        </w:rPr>
-        <w:t xml:space="preserve">TCC realizado com o tema sobre desenvolvimento web: </w:t>
-      </w:r>
-      <w:r>
-        <w:rPr>
-          <w:rFonts w:hint="default" w:ascii="DejaVu Sans" w:hAnsi="DejaVu Sans" w:eastAsia="DejaVu Sans"/>
-          <w:color w:val="auto"/>
-          <w:spacing w:val="-3"/>
-          <w:sz w:val="20"/>
-          <w:szCs w:val="20"/>
-          <w:u w:val="single"/>
-          <w:lang w:val="pt-BR"/>
-        </w:rPr>
-        <w:fldChar w:fldCharType="begin"/>
-      </w:r>
-      <w:r>
-        <w:rPr>
-          <w:rFonts w:hint="default" w:ascii="DejaVu Sans" w:hAnsi="DejaVu Sans" w:eastAsia="DejaVu Sans"/>
-          <w:color w:val="auto"/>
-          <w:spacing w:val="-3"/>
-          <w:sz w:val="20"/>
-          <w:szCs w:val="20"/>
-          <w:u w:val="single"/>
-          <w:lang w:val="pt-BR"/>
-        </w:rPr>
-        <w:instrText xml:space="preserve"> HYPERLINK "https://drive.google.com/file/d/1ZhSesCdPPZYusIoxah4wiXPlSDX8YcrX/view?usp=drive_link" </w:instrText>
-      </w:r>
-      <w:r>
-        <w:rPr>
-          <w:rFonts w:hint="default" w:ascii="DejaVu Sans" w:hAnsi="DejaVu Sans" w:eastAsia="DejaVu Sans"/>
-          <w:color w:val="auto"/>
-          <w:spacing w:val="-3"/>
-          <w:sz w:val="20"/>
-          <w:szCs w:val="20"/>
-          <w:u w:val="single"/>
-          <w:lang w:val="pt-BR"/>
-        </w:rPr>
-        <w:fldChar w:fldCharType="separate"/>
-      </w:r>
-      <w:r>
-        <w:rPr>
-          <w:rFonts w:hint="default" w:ascii="DejaVu Sans" w:hAnsi="DejaVu Sans" w:eastAsia="DejaVu Sans"/>
-          <w:color w:val="auto"/>
-          <w:spacing w:val="-3"/>
-          <w:sz w:val="20"/>
-          <w:szCs w:val="20"/>
-          <w:u w:val="single"/>
-          <w:lang w:val="pt-BR"/>
-        </w:rPr>
-        <w:t>PDF</w:t>
-      </w:r>
-      <w:r>
-        <w:rPr>
-          <w:rFonts w:hint="default" w:ascii="DejaVu Sans" w:hAnsi="DejaVu Sans" w:eastAsia="DejaVu Sans"/>
-          <w:color w:val="auto"/>
-          <w:spacing w:val="-3"/>
-          <w:sz w:val="20"/>
-          <w:szCs w:val="20"/>
-          <w:u w:val="single"/>
-          <w:lang w:val="pt-BR"/>
-        </w:rPr>
-        <w:fldChar w:fldCharType="end"/>
+        <w:t>(pt-br)</w:t>
       </w:r>
     </w:p>
     <w:p>
@@ -2302,13 +2102,13 @@
               <wp:anchor distT="0" distB="0" distL="114300" distR="114300" simplePos="0" relativeHeight="251664384" behindDoc="0" locked="0" layoutInCell="1" allowOverlap="1">
                 <wp:simplePos x="0" y="0"/>
                 <wp:positionH relativeFrom="column">
-                  <wp:posOffset>81915</wp:posOffset>
+                  <wp:posOffset>90170</wp:posOffset>
                 </wp:positionH>
                 <wp:positionV relativeFrom="paragraph">
                   <wp:posOffset>60325</wp:posOffset>
                 </wp:positionV>
-                <wp:extent cx="8255" cy="995680"/>
-                <wp:effectExtent l="12700" t="0" r="24765" b="10160"/>
+                <wp:extent cx="2540" cy="1233805"/>
+                <wp:effectExtent l="12700" t="0" r="15240" b="635"/>
                 <wp:wrapNone/>
                 <wp:docPr id="10" name="Conector Reto 10"/>
                 <wp:cNvGraphicFramePr/>
@@ -2317,9 +2117,9 @@
                     <wps:wsp>
                       <wps:cNvCnPr/>
                       <wps:spPr>
-                        <a:xfrm flipH="1">
+                        <a:xfrm>
                           <a:off x="0" y="0"/>
-                          <a:ext cx="8255" cy="995680"/>
+                          <a:ext cx="2540" cy="1233805"/>
                         </a:xfrm>
                         <a:prstGeom prst="line">
                           <a:avLst/>
@@ -2355,7 +2155,7 @@
           </mc:Choice>
           <mc:Fallback>
             <w:pict>
-              <v:line id="_x0000_s1026" o:spid="_x0000_s1026" o:spt="20" style="position:absolute;left:0pt;flip:x;margin-left:6.45pt;margin-top:4.75pt;height:78.4pt;width:0.65pt;z-index:251664384;mso-width-relative:page;mso-height-relative:page;" filled="f" stroked="t" coordsize="21600,21600" o:gfxdata="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">
+              <v:line id="_x0000_s1026" o:spid="_x0000_s1026" o:spt="20" style="position:absolute;left:0pt;margin-left:7.1pt;margin-top:4.75pt;height:97.15pt;width:0.2pt;z-index:251664384;mso-width-relative:page;mso-height-relative:page;" filled="f" stroked="t" coordsize="21600,21600" o:gfxdata="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">
                 <v:fill on="f" focussize="0,0"/>
                 <v:stroke weight="2pt" color="#D9D9D9 [2732]" joinstyle="round"/>
                 <v:imagedata o:title=""/>
@@ -2404,141 +2204,25 @@
       </w:r>
       <w:r>
         <w:rPr>
-          <w:rFonts w:ascii="DejaVu Sans" w:hAnsi="DejaVu Sans" w:eastAsia="DejaVu Sans" w:cs="DejaVu Sans"/>
+          <w:rFonts w:hint="default" w:ascii="DejaVu Sans" w:hAnsi="DejaVu Sans" w:eastAsia="DejaVu Sans"/>
           <w:b/>
           <w:bCs/>
           <w:color w:val="auto"/>
           <w:sz w:val="24"/>
           <w:szCs w:val="24"/>
-        </w:rPr>
-        <w:t>com</w:t>
-      </w:r>
-      <w:r>
-        <w:rPr>
-          <w:rFonts w:ascii="DejaVu Sans" w:hAnsi="DejaVu Sans" w:eastAsia="DejaVu Sans" w:cs="DejaVu Sans"/>
+          <w:lang w:val="pt-BR"/>
+        </w:rPr>
+        <w:t>Agile Methodologies. Postgraduate Degree</w:t>
+      </w:r>
+      <w:r>
+        <w:rPr>
+          <w:rFonts w:hint="default" w:ascii="DejaVu Sans" w:hAnsi="DejaVu Sans" w:eastAsia="DejaVu Sans" w:cs="DejaVu Sans"/>
           <w:b/>
           <w:bCs/>
           <w:color w:val="auto"/>
           <w:spacing w:val="28"/>
           <w:sz w:val="24"/>
           <w:szCs w:val="24"/>
-        </w:rPr>
-        <w:t xml:space="preserve"> </w:t>
-      </w:r>
-      <w:r>
-        <w:rPr>
-          <w:rFonts w:ascii="DejaVu Sans" w:hAnsi="DejaVu Sans" w:eastAsia="DejaVu Sans" w:cs="DejaVu Sans"/>
-          <w:b/>
-          <w:bCs/>
-          <w:color w:val="auto"/>
-          <w:sz w:val="24"/>
-          <w:szCs w:val="24"/>
-        </w:rPr>
-        <w:t>m</w:t>
-      </w:r>
-      <w:r>
-        <w:rPr>
-          <w:rFonts w:hint="default" w:ascii="DejaVu Sans" w:hAnsi="DejaVu Sans" w:eastAsia="DejaVu Sans" w:cs="DejaVu Sans"/>
-          <w:b/>
-          <w:bCs/>
-          <w:color w:val="auto"/>
-          <w:sz w:val="24"/>
-          <w:szCs w:val="24"/>
-          <w:lang w:val="pt-BR"/>
-        </w:rPr>
-        <w:t>é</w:t>
-      </w:r>
-      <w:r>
-        <w:rPr>
-          <w:rFonts w:ascii="DejaVu Sans" w:hAnsi="DejaVu Sans" w:eastAsia="DejaVu Sans" w:cs="DejaVu Sans"/>
-          <w:b/>
-          <w:bCs/>
-          <w:color w:val="auto"/>
-          <w:sz w:val="24"/>
-          <w:szCs w:val="24"/>
-        </w:rPr>
-        <w:t>todos</w:t>
-      </w:r>
-      <w:r>
-        <w:rPr>
-          <w:rFonts w:ascii="DejaVu Sans" w:hAnsi="DejaVu Sans" w:eastAsia="DejaVu Sans" w:cs="DejaVu Sans"/>
-          <w:b/>
-          <w:bCs/>
-          <w:color w:val="auto"/>
-          <w:spacing w:val="9"/>
-          <w:sz w:val="24"/>
-          <w:szCs w:val="24"/>
-        </w:rPr>
-        <w:t xml:space="preserve"> </w:t>
-      </w:r>
-      <w:r>
-        <w:rPr>
-          <w:rFonts w:ascii="DejaVu Sans" w:hAnsi="DejaVu Sans" w:eastAsia="DejaVu Sans" w:cs="DejaVu Sans"/>
-          <w:b/>
-          <w:bCs/>
-          <w:color w:val="auto"/>
-          <w:spacing w:val="28"/>
-          <w:sz w:val="24"/>
-          <w:szCs w:val="24"/>
-        </w:rPr>
-        <w:t>á</w:t>
-      </w:r>
-      <w:r>
-        <w:rPr>
-          <w:rFonts w:ascii="DejaVu Sans" w:hAnsi="DejaVu Sans" w:eastAsia="DejaVu Sans" w:cs="DejaVu Sans"/>
-          <w:b/>
-          <w:bCs/>
-          <w:color w:val="auto"/>
-          <w:sz w:val="24"/>
-          <w:szCs w:val="24"/>
-        </w:rPr>
-        <w:t>geis</w:t>
-      </w:r>
-      <w:r>
-        <w:rPr>
-          <w:rFonts w:ascii="DejaVu Sans" w:hAnsi="DejaVu Sans" w:eastAsia="DejaVu Sans" w:cs="DejaVu Sans"/>
-          <w:b/>
-          <w:bCs/>
-          <w:color w:val="auto"/>
-          <w:spacing w:val="28"/>
-          <w:sz w:val="24"/>
-          <w:szCs w:val="24"/>
-        </w:rPr>
-        <w:t>,</w:t>
-      </w:r>
-      <w:r>
-        <w:rPr>
-          <w:rFonts w:ascii="DejaVu Sans" w:hAnsi="DejaVu Sans" w:eastAsia="DejaVu Sans" w:cs="DejaVu Sans"/>
-          <w:b/>
-          <w:bCs/>
-          <w:color w:val="auto"/>
-          <w:spacing w:val="25"/>
-          <w:w w:val="101"/>
-          <w:sz w:val="24"/>
-          <w:szCs w:val="24"/>
-        </w:rPr>
-        <w:t xml:space="preserve"> </w:t>
-      </w:r>
-      <w:r>
-        <w:rPr>
-          <w:rFonts w:ascii="DejaVu Sans" w:hAnsi="DejaVu Sans" w:eastAsia="DejaVu Sans" w:cs="DejaVu Sans"/>
-          <w:b/>
-          <w:bCs/>
-          <w:color w:val="auto"/>
-          <w:sz w:val="24"/>
-          <w:szCs w:val="24"/>
-        </w:rPr>
-        <w:t>Pós-graduação</w:t>
-      </w:r>
-      <w:r>
-        <w:rPr>
-          <w:rFonts w:hint="default" w:ascii="DejaVu Sans" w:hAnsi="DejaVu Sans" w:eastAsia="DejaVu Sans" w:cs="DejaVu Sans"/>
-          <w:b/>
-          <w:bCs/>
-          <w:color w:val="auto"/>
-          <w:spacing w:val="28"/>
-          <w:sz w:val="24"/>
-          <w:szCs w:val="24"/>
           <w:lang w:val="pt-BR"/>
         </w:rPr>
         <w:t xml:space="preserve"> -</w:t>
@@ -2566,104 +2250,14 @@
       </w:r>
       <w:r>
         <w:rPr>
-          <w:rFonts w:hint="default" w:ascii="DejaVu Sans" w:hAnsi="DejaVu Sans" w:eastAsia="DejaVu Sans" w:cs="DejaVu Sans"/>
+          <w:rFonts w:hint="default" w:ascii="DejaVu Sans" w:hAnsi="DejaVu Sans" w:eastAsia="DejaVu Sans"/>
           <w:color w:val="auto"/>
           <w:spacing w:val="-2"/>
           <w:sz w:val="20"/>
           <w:szCs w:val="20"/>
           <w:lang w:val="pt-BR"/>
         </w:rPr>
-        <w:t>Scrum, Kanban, Lean, Extreme Programming, modelagem, processos incrementais, p</w:t>
-      </w:r>
-      <w:r>
-        <w:rPr>
-          <w:rFonts w:ascii="DejaVu Sans" w:hAnsi="DejaVu Sans" w:eastAsia="DejaVu Sans" w:cs="DejaVu Sans"/>
-          <w:color w:val="auto"/>
-          <w:spacing w:val="-3"/>
-          <w:sz w:val="20"/>
-          <w:szCs w:val="20"/>
-        </w:rPr>
-        <w:t>rototipação,</w:t>
-      </w:r>
-      <w:r>
-        <w:rPr>
-          <w:rFonts w:ascii="DejaVu Sans" w:hAnsi="DejaVu Sans" w:eastAsia="DejaVu Sans" w:cs="DejaVu Sans"/>
-          <w:color w:val="auto"/>
-          <w:spacing w:val="9"/>
-          <w:sz w:val="20"/>
-          <w:szCs w:val="20"/>
-        </w:rPr>
-        <w:t xml:space="preserve"> </w:t>
-      </w:r>
-      <w:r>
-        <w:rPr>
-          <w:rFonts w:ascii="DejaVu Sans" w:hAnsi="DejaVu Sans" w:eastAsia="DejaVu Sans" w:cs="DejaVu Sans"/>
-          <w:color w:val="auto"/>
-          <w:spacing w:val="-3"/>
-          <w:sz w:val="20"/>
-          <w:szCs w:val="20"/>
-        </w:rPr>
-        <w:t>requisitos,</w:t>
-      </w:r>
-      <w:r>
-        <w:rPr>
-          <w:rFonts w:ascii="DejaVu Sans" w:hAnsi="DejaVu Sans" w:eastAsia="DejaVu Sans" w:cs="DejaVu Sans"/>
-          <w:color w:val="auto"/>
-          <w:spacing w:val="3"/>
-          <w:sz w:val="20"/>
-          <w:szCs w:val="20"/>
-        </w:rPr>
-        <w:t xml:space="preserve"> </w:t>
-      </w:r>
-      <w:r>
-        <w:rPr>
-          <w:rFonts w:ascii="DejaVu Sans" w:hAnsi="DejaVu Sans" w:eastAsia="DejaVu Sans" w:cs="DejaVu Sans"/>
-          <w:color w:val="auto"/>
-          <w:spacing w:val="-3"/>
-          <w:sz w:val="20"/>
-          <w:szCs w:val="20"/>
-        </w:rPr>
-        <w:t>gestão</w:t>
-      </w:r>
-      <w:r>
-        <w:rPr>
-          <w:rFonts w:ascii="DejaVu Sans" w:hAnsi="DejaVu Sans" w:eastAsia="DejaVu Sans" w:cs="DejaVu Sans"/>
-          <w:color w:val="auto"/>
-          <w:spacing w:val="4"/>
-          <w:sz w:val="20"/>
-          <w:szCs w:val="20"/>
-        </w:rPr>
-        <w:t xml:space="preserve"> </w:t>
-      </w:r>
-      <w:r>
-        <w:rPr>
-          <w:rFonts w:ascii="DejaVu Sans" w:hAnsi="DejaVu Sans" w:eastAsia="DejaVu Sans" w:cs="DejaVu Sans"/>
-          <w:color w:val="auto"/>
-          <w:spacing w:val="-3"/>
-          <w:sz w:val="20"/>
-          <w:szCs w:val="20"/>
-        </w:rPr>
-        <w:t>de</w:t>
-      </w:r>
-      <w:r>
-        <w:rPr>
-          <w:rFonts w:ascii="DejaVu Sans" w:hAnsi="DejaVu Sans" w:eastAsia="DejaVu Sans" w:cs="DejaVu Sans"/>
-          <w:color w:val="auto"/>
-          <w:spacing w:val="8"/>
-          <w:sz w:val="20"/>
-          <w:szCs w:val="20"/>
-        </w:rPr>
-        <w:t xml:space="preserve"> </w:t>
-      </w:r>
-      <w:r>
-        <w:rPr>
-          <w:rFonts w:ascii="DejaVu Sans" w:hAnsi="DejaVu Sans" w:eastAsia="DejaVu Sans" w:cs="DejaVu Sans"/>
-          <w:color w:val="auto"/>
-          <w:spacing w:val="-3"/>
-          <w:sz w:val="20"/>
-          <w:szCs w:val="20"/>
-        </w:rPr>
-        <w:t>projetos.</w:t>
+        <w:t>Scrum, Kanban, Lean, Extreme Programming, modeling, incremental processes, prototyping, requirements, project management.</w:t>
       </w:r>
     </w:p>
     <w:p>
@@ -2683,109 +2277,14 @@
       </w:pPr>
       <w:r>
         <w:rPr>
-          <w:rFonts w:hint="default" w:ascii="DejaVu Sans" w:hAnsi="DejaVu Sans" w:eastAsia="DejaVu Sans" w:cs="DejaVu Sans"/>
-          <w:color w:val="auto"/>
-          <w:spacing w:val="-3"/>
-          <w:sz w:val="20"/>
-          <w:szCs w:val="20"/>
-          <w:lang w:val="pt-BR"/>
-        </w:rPr>
-        <w:t xml:space="preserve">TCC sobre Extreme Programming: </w:t>
-      </w:r>
-      <w:r>
-        <w:rPr>
           <w:rFonts w:hint="default" w:ascii="DejaVu Sans" w:hAnsi="DejaVu Sans" w:eastAsia="DejaVu Sans"/>
           <w:color w:val="auto"/>
           <w:spacing w:val="-3"/>
           <w:sz w:val="20"/>
           <w:szCs w:val="20"/>
-          <w:u w:val="single"/>
-          <w:lang w:val="pt-BR"/>
-        </w:rPr>
-        <w:fldChar w:fldCharType="begin"/>
-      </w:r>
-      <w:r>
-        <w:rPr>
-          <w:rFonts w:hint="default" w:ascii="DejaVu Sans" w:hAnsi="DejaVu Sans" w:eastAsia="DejaVu Sans"/>
-          <w:color w:val="auto"/>
-          <w:spacing w:val="-3"/>
-          <w:sz w:val="20"/>
-          <w:szCs w:val="20"/>
-          <w:u w:val="single"/>
-          <w:lang w:val="pt-BR"/>
-        </w:rPr>
-        <w:instrText xml:space="preserve"> HYPERLINK "https://drive.google.com/file/d/1YVJxk-lGenrNzR35Fihkb61QdHFqfkUI/view?usp=sharing" </w:instrText>
-      </w:r>
-      <w:r>
-        <w:rPr>
-          <w:rFonts w:hint="default" w:ascii="DejaVu Sans" w:hAnsi="DejaVu Sans" w:eastAsia="DejaVu Sans"/>
-          <w:color w:val="auto"/>
-          <w:spacing w:val="-3"/>
-          <w:sz w:val="20"/>
-          <w:szCs w:val="20"/>
-          <w:u w:val="single"/>
-          <w:lang w:val="pt-BR"/>
-        </w:rPr>
-        <w:fldChar w:fldCharType="separate"/>
-      </w:r>
-      <w:r>
-        <w:rPr>
-          <w:rFonts w:hint="default" w:ascii="DejaVu Sans" w:hAnsi="DejaVu Sans" w:eastAsia="DejaVu Sans"/>
-          <w:color w:val="auto"/>
-          <w:spacing w:val="-3"/>
-          <w:sz w:val="20"/>
-          <w:szCs w:val="20"/>
-          <w:u w:val="single"/>
-          <w:lang w:val="pt-BR"/>
-        </w:rPr>
-        <w:t>PDF</w:t>
-      </w:r>
-      <w:r>
-        <w:rPr>
-          <w:rFonts w:hint="default" w:ascii="DejaVu Sans" w:hAnsi="DejaVu Sans" w:eastAsia="DejaVu Sans"/>
-          <w:color w:val="auto"/>
-          <w:spacing w:val="-3"/>
-          <w:sz w:val="20"/>
-          <w:szCs w:val="20"/>
-          <w:u w:val="single"/>
-          <w:lang w:val="pt-BR"/>
-        </w:rPr>
-        <w:fldChar w:fldCharType="end"/>
-      </w:r>
-      <w:r>
-        <w:rPr>
-          <w:rFonts w:hint="default" w:ascii="DejaVu Sans" w:hAnsi="DejaVu Sans" w:eastAsia="DejaVu Sans"/>
-          <w:color w:val="auto"/>
-          <w:spacing w:val="-3"/>
-          <w:sz w:val="20"/>
-          <w:szCs w:val="20"/>
-          <w:u w:val="single"/>
-          <w:lang w:val="pt-BR"/>
-        </w:rPr>
-        <w:t>.</w:t>
-      </w:r>
-      <w:r>
-        <w:rPr>
-          <w:rFonts w:hint="default" w:ascii="DejaVu Sans" w:hAnsi="DejaVu Sans" w:eastAsia="DejaVu Sans"/>
-          <w:color w:val="auto"/>
-          <w:spacing w:val="-3"/>
-          <w:sz w:val="20"/>
-          <w:szCs w:val="20"/>
-          <w:u w:val="none"/>
-          <w:lang w:val="pt-BR"/>
-        </w:rPr>
-        <w:t xml:space="preserve">    </w:t>
-      </w:r>
-      <w:r>
-        <w:rPr>
-          <w:rFonts w:hint="default" w:ascii="DejaVu Sans" w:hAnsi="DejaVu Sans" w:eastAsia="DejaVu Sans"/>
-          <w:color w:val="auto"/>
-          <w:spacing w:val="-3"/>
-          <w:sz w:val="20"/>
-          <w:szCs w:val="20"/>
-          <w:lang w:val="pt-BR"/>
-        </w:rPr>
-        <w:t xml:space="preserve">Vídeo de apresentação: </w:t>
+          <w:lang w:val="pt-BR"/>
+        </w:rPr>
+        <w:t xml:space="preserve">Final thesis (TCC) on Extreme Programming: PDF. Presentation video: </w:t>
       </w:r>
       <w:r>
         <w:rPr>
@@ -2843,6 +2342,17 @@
         </w:rPr>
         <w:fldChar w:fldCharType="end"/>
       </w:r>
+      <w:r>
+        <w:rPr>
+          <w:rFonts w:hint="default" w:ascii="DejaVu Sans" w:hAnsi="DejaVu Sans" w:eastAsia="DejaVu Sans"/>
+          <w:color w:val="auto"/>
+          <w:spacing w:val="-3"/>
+          <w:sz w:val="20"/>
+          <w:szCs w:val="20"/>
+          <w:lang w:val="pt-BR"/>
+        </w:rPr>
+        <w:t xml:space="preserve"> (pt-br)</w:t>
+      </w:r>
     </w:p>
     <w:p>
       <w:pPr>
@@ -2853,8 +2363,6 @@
           <w:sz w:val="21"/>
         </w:rPr>
       </w:pPr>
-      <w:bookmarkStart w:id="0" w:name="_GoBack"/>
-      <w:bookmarkEnd w:id="0"/>
     </w:p>
     <w:p>
       <w:pPr>
@@ -2964,7 +2472,19 @@
           <w:szCs w:val="28"/>
           <w:lang w:val="pt-BR"/>
         </w:rPr>
-        <w:t>Cloud Treinamentos</w:t>
+        <w:t xml:space="preserve">Cloud </w:t>
+      </w:r>
+      <w:r>
+        <w:rPr>
+          <w:rFonts w:hint="default" w:ascii="DejaVu Sans" w:hAnsi="DejaVu Sans" w:eastAsia="DejaVu Sans"/>
+          <w:b/>
+          <w:bCs/>
+          <w:color w:val="auto"/>
+          <w:sz w:val="28"/>
+          <w:szCs w:val="28"/>
+          <w:lang w:val="pt-BR"/>
+        </w:rPr>
+        <w:t>Training</w:t>
       </w:r>
     </w:p>
     <w:p>
@@ -3052,7 +2572,7 @@
       </w:r>
       <w:r>
         <w:rPr>
-          <w:rFonts w:ascii="DejaVu Sans" w:hAnsi="DejaVu Sans" w:eastAsia="DejaVu Sans" w:cs="DejaVu Sans"/>
+          <w:rFonts w:hint="default" w:ascii="DejaVu Sans" w:hAnsi="DejaVu Sans" w:eastAsia="DejaVu Sans"/>
           <w:b/>
           <w:bCs/>
           <w:color w:val="auto"/>
@@ -3060,41 +2580,29 @@
           <w:sz w:val="24"/>
           <w:szCs w:val="24"/>
         </w:rPr>
-        <w:t>Treinamento</w:t>
-      </w:r>
-      <w:r>
-        <w:rPr>
-          <w:rFonts w:ascii="DejaVu Sans" w:hAnsi="DejaVu Sans" w:eastAsia="DejaVu Sans" w:cs="DejaVu Sans"/>
-          <w:b/>
-          <w:bCs/>
-          <w:color w:val="auto"/>
-          <w:spacing w:val="8"/>
+        <w:t>Training</w:t>
+      </w:r>
+      <w:r>
+        <w:rPr>
+          <w:rFonts w:ascii="DejaVu Sans" w:hAnsi="DejaVu Sans" w:eastAsia="DejaVu Sans" w:cs="DejaVu Sans"/>
+          <w:b/>
+          <w:bCs/>
+          <w:color w:val="auto"/>
+          <w:spacing w:val="4"/>
           <w:sz w:val="24"/>
           <w:szCs w:val="24"/>
         </w:rPr>
-        <w:t xml:space="preserve"> </w:t>
-      </w:r>
-      <w:r>
-        <w:rPr>
-          <w:rFonts w:ascii="DejaVu Sans" w:hAnsi="DejaVu Sans" w:eastAsia="DejaVu Sans" w:cs="DejaVu Sans"/>
+        <w:t>aws</w:t>
+      </w:r>
+      <w:r>
+        <w:rPr>
+          <w:rFonts w:hint="default" w:ascii="DejaVu Sans" w:hAnsi="DejaVu Sans" w:eastAsia="DejaVu Sans" w:cs="DejaVu Sans"/>
           <w:b/>
           <w:bCs/>
           <w:color w:val="auto"/>
           <w:spacing w:val="4"/>
           <w:sz w:val="24"/>
           <w:szCs w:val="24"/>
-        </w:rPr>
-        <w:t>aws</w:t>
-      </w:r>
-      <w:r>
-        <w:rPr>
-          <w:rFonts w:hint="default" w:ascii="DejaVu Sans" w:hAnsi="DejaVu Sans" w:eastAsia="DejaVu Sans" w:cs="DejaVu Sans"/>
-          <w:b/>
-          <w:bCs/>
-          <w:color w:val="auto"/>
-          <w:spacing w:val="4"/>
-          <w:sz w:val="24"/>
-          <w:szCs w:val="24"/>
           <w:lang w:val="pt-BR"/>
         </w:rPr>
         <w:t xml:space="preserve"> - </w:t>
@@ -3122,215 +2630,13 @@
       </w:r>
       <w:r>
         <w:rPr>
-          <w:rFonts w:ascii="DejaVu Sans" w:hAnsi="DejaVu Sans" w:eastAsia="DejaVu Sans" w:cs="DejaVu Sans"/>
+          <w:rFonts w:hint="default" w:ascii="DejaVu Sans" w:hAnsi="DejaVu Sans" w:eastAsia="DejaVu Sans"/>
           <w:color w:val="auto"/>
           <w:spacing w:val="-2"/>
           <w:sz w:val="20"/>
           <w:szCs w:val="20"/>
         </w:rPr>
-        <w:t>Treinamento</w:t>
-      </w:r>
-      <w:r>
-        <w:rPr>
-          <w:rFonts w:ascii="DejaVu Sans" w:hAnsi="DejaVu Sans" w:eastAsia="DejaVu Sans" w:cs="DejaVu Sans"/>
-          <w:color w:val="auto"/>
-          <w:spacing w:val="12"/>
-          <w:w w:val="101"/>
-          <w:sz w:val="20"/>
-          <w:szCs w:val="20"/>
-        </w:rPr>
-        <w:t xml:space="preserve"> </w:t>
-      </w:r>
-      <w:r>
-        <w:rPr>
-          <w:rFonts w:ascii="DejaVu Sans" w:hAnsi="DejaVu Sans" w:eastAsia="DejaVu Sans" w:cs="DejaVu Sans"/>
-          <w:color w:val="auto"/>
-          <w:spacing w:val="-2"/>
-          <w:sz w:val="20"/>
-          <w:szCs w:val="20"/>
-        </w:rPr>
-        <w:t>com</w:t>
-      </w:r>
-      <w:r>
-        <w:rPr>
-          <w:rFonts w:ascii="DejaVu Sans" w:hAnsi="DejaVu Sans" w:eastAsia="DejaVu Sans" w:cs="DejaVu Sans"/>
-          <w:color w:val="auto"/>
-          <w:spacing w:val="9"/>
-          <w:sz w:val="20"/>
-          <w:szCs w:val="20"/>
-        </w:rPr>
-        <w:t xml:space="preserve"> </w:t>
-      </w:r>
-      <w:r>
-        <w:rPr>
-          <w:rFonts w:ascii="DejaVu Sans" w:hAnsi="DejaVu Sans" w:eastAsia="DejaVu Sans" w:cs="DejaVu Sans"/>
-          <w:color w:val="auto"/>
-          <w:spacing w:val="-2"/>
-          <w:sz w:val="20"/>
-          <w:szCs w:val="20"/>
-        </w:rPr>
-        <w:t>stack</w:t>
-      </w:r>
-      <w:r>
-        <w:rPr>
-          <w:rFonts w:ascii="DejaVu Sans" w:hAnsi="DejaVu Sans" w:eastAsia="DejaVu Sans" w:cs="DejaVu Sans"/>
-          <w:color w:val="auto"/>
-          <w:spacing w:val="9"/>
-          <w:sz w:val="20"/>
-          <w:szCs w:val="20"/>
-        </w:rPr>
-        <w:t xml:space="preserve"> </w:t>
-      </w:r>
-      <w:r>
-        <w:rPr>
-          <w:rFonts w:ascii="DejaVu Sans" w:hAnsi="DejaVu Sans" w:eastAsia="DejaVu Sans" w:cs="DejaVu Sans"/>
-          <w:color w:val="auto"/>
-          <w:spacing w:val="-2"/>
-          <w:sz w:val="20"/>
-          <w:szCs w:val="20"/>
-        </w:rPr>
-        <w:t>completa</w:t>
-      </w:r>
-      <w:r>
-        <w:rPr>
-          <w:rFonts w:ascii="DejaVu Sans" w:hAnsi="DejaVu Sans" w:eastAsia="DejaVu Sans" w:cs="DejaVu Sans"/>
-          <w:color w:val="auto"/>
-          <w:spacing w:val="4"/>
-          <w:sz w:val="20"/>
-          <w:szCs w:val="20"/>
-        </w:rPr>
-        <w:t xml:space="preserve"> </w:t>
-      </w:r>
-      <w:r>
-        <w:rPr>
-          <w:rFonts w:ascii="DejaVu Sans" w:hAnsi="DejaVu Sans" w:eastAsia="DejaVu Sans" w:cs="DejaVu Sans"/>
-          <w:color w:val="auto"/>
-          <w:spacing w:val="-2"/>
-          <w:sz w:val="20"/>
-          <w:szCs w:val="20"/>
-        </w:rPr>
-        <w:t>de</w:t>
-      </w:r>
-      <w:r>
-        <w:rPr>
-          <w:rFonts w:ascii="DejaVu Sans" w:hAnsi="DejaVu Sans" w:eastAsia="DejaVu Sans" w:cs="DejaVu Sans"/>
-          <w:color w:val="auto"/>
-          <w:spacing w:val="9"/>
-          <w:sz w:val="20"/>
-          <w:szCs w:val="20"/>
-        </w:rPr>
-        <w:t xml:space="preserve"> </w:t>
-      </w:r>
-      <w:r>
-        <w:rPr>
-          <w:rFonts w:ascii="DejaVu Sans" w:hAnsi="DejaVu Sans" w:eastAsia="DejaVu Sans" w:cs="DejaVu Sans"/>
-          <w:color w:val="auto"/>
-          <w:spacing w:val="9"/>
-          <w:sz w:val="20"/>
-          <w:szCs w:val="20"/>
-          <w:lang w:val="pt-BR"/>
-        </w:rPr>
-        <w:t>recursos</w:t>
-      </w:r>
-      <w:r>
-        <w:rPr>
-          <w:rFonts w:ascii="DejaVu Sans" w:hAnsi="DejaVu Sans" w:eastAsia="DejaVu Sans" w:cs="DejaVu Sans"/>
-          <w:color w:val="auto"/>
-          <w:spacing w:val="2"/>
-          <w:sz w:val="20"/>
-          <w:szCs w:val="20"/>
-        </w:rPr>
-        <w:t xml:space="preserve"> </w:t>
-      </w:r>
-      <w:r>
-        <w:rPr>
-          <w:rFonts w:ascii="DejaVu Sans" w:hAnsi="DejaVu Sans" w:eastAsia="DejaVu Sans" w:cs="DejaVu Sans"/>
-          <w:color w:val="auto"/>
-          <w:spacing w:val="-2"/>
-          <w:sz w:val="20"/>
-          <w:szCs w:val="20"/>
-        </w:rPr>
-        <w:t>e</w:t>
-      </w:r>
-      <w:r>
-        <w:rPr>
-          <w:rFonts w:ascii="DejaVu Sans" w:hAnsi="DejaVu Sans" w:eastAsia="DejaVu Sans" w:cs="DejaVu Sans"/>
-          <w:color w:val="auto"/>
-          <w:spacing w:val="-1"/>
-          <w:sz w:val="20"/>
-          <w:szCs w:val="20"/>
-        </w:rPr>
-        <w:t xml:space="preserve"> </w:t>
-      </w:r>
-      <w:r>
-        <w:rPr>
-          <w:rFonts w:ascii="DejaVu Sans" w:hAnsi="DejaVu Sans" w:eastAsia="DejaVu Sans" w:cs="DejaVu Sans"/>
-          <w:color w:val="auto"/>
-          <w:spacing w:val="-2"/>
-          <w:sz w:val="20"/>
-          <w:szCs w:val="20"/>
-        </w:rPr>
-        <w:t>tecnologias</w:t>
-      </w:r>
-      <w:r>
-        <w:rPr>
-          <w:rFonts w:ascii="DejaVu Sans" w:hAnsi="DejaVu Sans" w:eastAsia="DejaVu Sans" w:cs="DejaVu Sans"/>
-          <w:color w:val="auto"/>
-          <w:spacing w:val="3"/>
-          <w:sz w:val="20"/>
-          <w:szCs w:val="20"/>
-        </w:rPr>
-        <w:t xml:space="preserve"> </w:t>
-      </w:r>
-      <w:r>
-        <w:rPr>
-          <w:rFonts w:ascii="DejaVu Sans" w:hAnsi="DejaVu Sans" w:eastAsia="DejaVu Sans" w:cs="DejaVu Sans"/>
-          <w:color w:val="auto"/>
-          <w:spacing w:val="-2"/>
-          <w:sz w:val="20"/>
-          <w:szCs w:val="20"/>
-        </w:rPr>
-        <w:t>da</w:t>
-      </w:r>
-      <w:r>
-        <w:rPr>
-          <w:rFonts w:ascii="DejaVu Sans" w:hAnsi="DejaVu Sans" w:eastAsia="DejaVu Sans" w:cs="DejaVu Sans"/>
-          <w:color w:val="auto"/>
-          <w:spacing w:val="-3"/>
-          <w:sz w:val="20"/>
-          <w:szCs w:val="20"/>
-        </w:rPr>
-        <w:t xml:space="preserve"> </w:t>
-      </w:r>
-      <w:r>
-        <w:rPr>
-          <w:rFonts w:ascii="DejaVu Sans" w:hAnsi="DejaVu Sans" w:eastAsia="DejaVu Sans" w:cs="DejaVu Sans"/>
-          <w:color w:val="auto"/>
-          <w:spacing w:val="-2"/>
-          <w:sz w:val="20"/>
-          <w:szCs w:val="20"/>
-        </w:rPr>
-        <w:t>Amazon</w:t>
-      </w:r>
-      <w:r>
-        <w:rPr>
-          <w:rFonts w:ascii="DejaVu Sans" w:hAnsi="DejaVu Sans" w:eastAsia="DejaVu Sans" w:cs="DejaVu Sans"/>
-          <w:color w:val="auto"/>
-          <w:spacing w:val="-7"/>
-          <w:sz w:val="20"/>
-          <w:szCs w:val="20"/>
-        </w:rPr>
-        <w:t xml:space="preserve"> </w:t>
-      </w:r>
-      <w:r>
-        <w:rPr>
-          <w:rFonts w:ascii="DejaVu Sans" w:hAnsi="DejaVu Sans" w:eastAsia="DejaVu Sans" w:cs="DejaVu Sans"/>
-          <w:color w:val="auto"/>
-          <w:spacing w:val="-2"/>
-          <w:sz w:val="20"/>
-          <w:szCs w:val="20"/>
-        </w:rPr>
-        <w:t>AWS.</w:t>
+        <w:t>Training with a full stack of resources and technologies from Amazon AWS.</w:t>
       </w:r>
     </w:p>
     <w:p>
@@ -3352,6 +2658,8 @@
           <w:sz w:val="21"/>
         </w:rPr>
       </w:pPr>
+      <w:bookmarkStart w:id="0" w:name="_GoBack"/>
+      <w:bookmarkEnd w:id="0"/>
     </w:p>
     <w:p>
       <w:pPr>
@@ -3366,15 +2674,90 @@
     <w:p>
       <w:pPr>
         <w:spacing w:before="64" w:line="221" w:lineRule="auto"/>
-        <w:ind w:left="688" w:leftChars="104" w:hanging="470" w:hangingChars="145"/>
+        <w:ind w:left="566" w:leftChars="104" w:hanging="348" w:hangingChars="145"/>
         <w:jc w:val="center"/>
         <w:rPr>
-          <w:rFonts w:ascii="DejaVu Sans" w:hAnsi="DejaVu Sans" w:eastAsia="DejaVu Sans" w:cs="DejaVu Sans"/>
+          <w:rFonts w:hint="default" w:ascii="DejaVu Sans" w:hAnsi="DejaVu Sans" w:eastAsia="DejaVu Sans" w:cs="DejaVu Sans"/>
           <w:color w:val="auto"/>
           <w:sz w:val="32"/>
           <w:szCs w:val="32"/>
-        </w:rPr>
-      </w:pPr>
+          <w:lang w:val="pt-BR"/>
+        </w:rPr>
+      </w:pPr>
+      <w:r>
+        <w:rPr>
+          <w:color w:val="auto"/>
+          <w:sz w:val="24"/>
+        </w:rPr>
+        <mc:AlternateContent>
+          <mc:Choice Requires="wps">
+            <w:drawing>
+              <wp:anchor distT="0" distB="0" distL="114300" distR="114300" simplePos="0" relativeHeight="251666432" behindDoc="0" locked="0" layoutInCell="1" allowOverlap="1">
+                <wp:simplePos x="0" y="0"/>
+                <wp:positionH relativeFrom="column">
+                  <wp:posOffset>61595</wp:posOffset>
+                </wp:positionH>
+                <wp:positionV relativeFrom="paragraph">
+                  <wp:posOffset>-118110</wp:posOffset>
+                </wp:positionV>
+                <wp:extent cx="15875" cy="2395220"/>
+                <wp:effectExtent l="12700" t="0" r="17145" b="12700"/>
+                <wp:wrapNone/>
+                <wp:docPr id="1" name="Conector Reto 1"/>
+                <wp:cNvGraphicFramePr/>
+                <a:graphic xmlns:a="http://schemas.openxmlformats.org/drawingml/2006/main">
+                  <a:graphicData uri="http://schemas.microsoft.com/office/word/2010/wordprocessingShape">
+                    <wps:wsp>
+                      <wps:cNvCnPr/>
+                      <wps:spPr>
+                        <a:xfrm flipH="1">
+                          <a:off x="0" y="0"/>
+                          <a:ext cx="15875" cy="2395220"/>
+                        </a:xfrm>
+                        <a:prstGeom prst="line">
+                          <a:avLst/>
+                        </a:prstGeom>
+                        <a:ln>
+                          <a:solidFill>
+                            <a:schemeClr val="bg1">
+                              <a:lumMod val="85000"/>
+                            </a:schemeClr>
+                          </a:solidFill>
+                        </a:ln>
+                      </wps:spPr>
+                      <wps:style>
+                        <a:lnRef idx="2">
+                          <a:schemeClr val="accent1"/>
+                        </a:lnRef>
+                        <a:fillRef idx="0">
+                          <a:srgbClr val="FFFFFF"/>
+                        </a:fillRef>
+                        <a:effectRef idx="0">
+                          <a:srgbClr val="FFFFFF"/>
+                        </a:effectRef>
+                        <a:fontRef idx="minor">
+                          <a:schemeClr val="tx1"/>
+                        </a:fontRef>
+                      </wps:style>
+                      <wps:bodyPr/>
+                    </wps:wsp>
+                  </a:graphicData>
+                </a:graphic>
+              </wp:anchor>
+            </w:drawing>
+          </mc:Choice>
+          <mc:Fallback>
+            <w:pict>
+              <v:line id="_x0000_s1026" o:spid="_x0000_s1026" o:spt="20" style="position:absolute;left:0pt;flip:x;margin-left:4.85pt;margin-top:-9.3pt;height:188.6pt;width:1.25pt;z-index:251666432;mso-width-relative:page;mso-height-relative:page;" filled="f" stroked="t" coordsize="21600,21600" o:gfxdata="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">
+                <v:fill on="f" focussize="0,0"/>
+                <v:stroke weight="2pt" color="#D9D9D9 [2732]" joinstyle="round"/>
+                <v:imagedata o:title=""/>
+                <o:lock v:ext="edit" aspectratio="f"/>
+              </v:line>
+            </w:pict>
+          </mc:Fallback>
+        </mc:AlternateContent>
+      </w:r>
       <w:r>
         <w:rPr>
           <w:rFonts w:ascii="DejaVu Sans" w:hAnsi="DejaVu Sans" w:eastAsia="DejaVu Sans" w:cs="DejaVu Sans"/>
@@ -3385,7 +2768,20 @@
           <w:sz w:val="32"/>
           <w:szCs w:val="32"/>
         </w:rPr>
-        <w:t>Resumo</w:t>
+        <w:t>Resum</w:t>
+      </w:r>
+      <w:r>
+        <w:rPr>
+          <w:rFonts w:hint="default" w:ascii="DejaVu Sans" w:hAnsi="DejaVu Sans" w:eastAsia="DejaVu Sans" w:cs="DejaVu Sans"/>
+          <w:b/>
+          <w:bCs/>
+          <w:color w:val="auto"/>
+          <w:spacing w:val="2"/>
+          <w:sz w:val="32"/>
+          <w:szCs w:val="32"/>
+          <w:lang w:val="pt-BR"/>
+        </w:rPr>
+        <w:t>e</w:t>
       </w:r>
     </w:p>
     <w:p>
@@ -3394,347 +2790,64 @@
         <w:ind w:left="226" w:leftChars="0" w:right="-427" w:rightChars="0" w:hanging="6" w:firstLineChars="0"/>
         <w:jc w:val="left"/>
         <w:rPr>
-          <w:rFonts w:ascii="DejaVu Sans" w:hAnsi="DejaVu Sans" w:eastAsia="DejaVu Sans" w:cs="DejaVu Sans"/>
+          <w:rFonts w:hint="default" w:ascii="DejaVu Sans" w:hAnsi="DejaVu Sans" w:eastAsia="DejaVu Sans"/>
           <w:color w:val="auto"/>
           <w:spacing w:val="-2"/>
           <w:sz w:val="20"/>
           <w:szCs w:val="20"/>
-        </w:rPr>
-      </w:pPr>
-      <w:r>
-        <w:rPr>
-          <w:rFonts w:hint="default" w:ascii="DejaVu Sans" w:hAnsi="DejaVu Sans" w:eastAsia="DejaVu Sans" w:cs="DejaVu Sans"/>
+          <w:lang w:val="pt-BR"/>
+        </w:rPr>
+      </w:pPr>
+      <w:r>
+        <w:rPr>
+          <w:rFonts w:hint="default" w:ascii="DejaVu Sans" w:hAnsi="DejaVu Sans" w:eastAsia="DejaVu Sans"/>
           <w:color w:val="auto"/>
           <w:spacing w:val="-2"/>
           <w:sz w:val="20"/>
           <w:szCs w:val="20"/>
           <w:lang w:val="pt-BR"/>
         </w:rPr>
-        <w:t>6</w:t>
-      </w:r>
-      <w:r>
-        <w:rPr>
-          <w:rFonts w:ascii="DejaVu Sans" w:hAnsi="DejaVu Sans" w:eastAsia="DejaVu Sans" w:cs="DejaVu Sans"/>
+        <w:t>6 years of experience in software development and confident in my ability to make a significant contribution to projects. I hold a Bachelor's degree, a Postgraduate degree, and have completed training in software development and engineering, including teaching academic classes. I utilize technology and best development practices, including:</w:t>
+      </w:r>
+    </w:p>
+    <w:p>
+      <w:pPr>
+        <w:spacing w:before="217" w:line="260" w:lineRule="auto"/>
+        <w:ind w:left="226" w:leftChars="0" w:right="-427" w:rightChars="0" w:hanging="6" w:firstLineChars="0"/>
+        <w:jc w:val="left"/>
+        <w:rPr>
+          <w:rFonts w:hint="default" w:ascii="DejaVu Sans" w:hAnsi="DejaVu Sans" w:eastAsia="DejaVu Sans"/>
           <w:color w:val="auto"/>
           <w:spacing w:val="-2"/>
           <w:sz w:val="20"/>
           <w:szCs w:val="20"/>
-        </w:rPr>
-        <w:t xml:space="preserve"> anos de experiência em desenvolvimento de software e </w:t>
-      </w:r>
-      <w:r>
-        <w:rPr>
-          <w:rFonts w:hint="default" w:ascii="DejaVu Sans" w:hAnsi="DejaVu Sans" w:eastAsia="DejaVu Sans" w:cs="DejaVu Sans"/>
+          <w:lang w:val="pt-BR"/>
+        </w:rPr>
+      </w:pPr>
+    </w:p>
+    <w:p>
+      <w:pPr>
+        <w:spacing w:before="217" w:line="260" w:lineRule="auto"/>
+        <w:ind w:left="226" w:leftChars="0" w:right="-427" w:rightChars="0" w:hanging="6" w:firstLineChars="0"/>
+        <w:jc w:val="left"/>
+        <w:rPr>
+          <w:rFonts w:ascii="DejaVu Sans" w:hAnsi="DejaVu Sans" w:eastAsia="DejaVu Sans" w:cs="DejaVu Sans"/>
           <w:color w:val="auto"/>
           <w:spacing w:val="-2"/>
           <w:sz w:val="20"/>
           <w:szCs w:val="20"/>
-          <w:lang w:val="pt-BR"/>
-        </w:rPr>
-        <w:t>confiante</w:t>
-      </w:r>
-      <w:r>
-        <w:rPr>
-          <w:rFonts w:ascii="DejaVu Sans" w:hAnsi="DejaVu Sans" w:eastAsia="DejaVu Sans" w:cs="DejaVu Sans"/>
+        </w:rPr>
+      </w:pPr>
+      <w:r>
+        <w:rPr>
+          <w:rFonts w:hint="default" w:ascii="DejaVu Sans" w:hAnsi="DejaVu Sans" w:eastAsia="DejaVu Sans"/>
           <w:color w:val="auto"/>
           <w:spacing w:val="-2"/>
           <w:sz w:val="20"/>
           <w:szCs w:val="20"/>
-        </w:rPr>
-        <w:t xml:space="preserve"> na capacidade de contribuir de forma signiﬁcativa em</w:t>
-      </w:r>
-      <w:r>
-        <w:rPr>
-          <w:rFonts w:hint="default" w:ascii="DejaVu Sans" w:hAnsi="DejaVu Sans" w:eastAsia="DejaVu Sans" w:cs="DejaVu Sans"/>
-          <w:color w:val="auto"/>
-          <w:spacing w:val="-2"/>
-          <w:sz w:val="20"/>
-          <w:szCs w:val="20"/>
-          <w:lang w:val="pt-BR"/>
-        </w:rPr>
-        <w:t xml:space="preserve"> </w:t>
-      </w:r>
-      <w:r>
-        <w:rPr>
-          <w:rFonts w:ascii="DejaVu Sans" w:hAnsi="DejaVu Sans" w:eastAsia="DejaVu Sans" w:cs="DejaVu Sans"/>
-          <w:color w:val="auto"/>
-          <w:spacing w:val="-2"/>
-          <w:sz w:val="20"/>
-          <w:szCs w:val="20"/>
-        </w:rPr>
-        <w:t>projetos. Possuo Graduação, P</w:t>
-      </w:r>
-      <w:r>
-        <w:rPr>
-          <w:rFonts w:hint="default" w:ascii="DejaVu Sans" w:hAnsi="DejaVu Sans" w:eastAsia="DejaVu Sans" w:cs="DejaVu Sans"/>
-          <w:color w:val="auto"/>
-          <w:spacing w:val="-2"/>
-          <w:sz w:val="20"/>
-          <w:szCs w:val="20"/>
-          <w:lang w:val="pt-BR"/>
-        </w:rPr>
-        <w:t>ó</w:t>
-      </w:r>
-      <w:r>
-        <w:rPr>
-          <w:rFonts w:ascii="DejaVu Sans" w:hAnsi="DejaVu Sans" w:eastAsia="DejaVu Sans" w:cs="DejaVu Sans"/>
-          <w:color w:val="auto"/>
-          <w:spacing w:val="-2"/>
-          <w:sz w:val="20"/>
-          <w:szCs w:val="20"/>
-        </w:rPr>
-        <w:t>s</w:t>
-      </w:r>
-      <w:r>
-        <w:rPr>
-          <w:rFonts w:hint="default" w:ascii="DejaVu Sans" w:hAnsi="DejaVu Sans" w:eastAsia="DejaVu Sans" w:cs="DejaVu Sans"/>
-          <w:color w:val="auto"/>
-          <w:spacing w:val="-2"/>
-          <w:sz w:val="20"/>
-          <w:szCs w:val="20"/>
-          <w:lang w:val="pt-BR"/>
-        </w:rPr>
-        <w:t>-</w:t>
-      </w:r>
-      <w:r>
-        <w:rPr>
-          <w:rFonts w:ascii="DejaVu Sans" w:hAnsi="DejaVu Sans" w:eastAsia="DejaVu Sans" w:cs="DejaVu Sans"/>
-          <w:color w:val="auto"/>
-          <w:spacing w:val="-2"/>
-          <w:sz w:val="20"/>
-          <w:szCs w:val="20"/>
-        </w:rPr>
-        <w:t xml:space="preserve">Graduação, treinamentos para desenvolvimento e </w:t>
-      </w:r>
-      <w:r>
-        <w:rPr>
-          <w:rFonts w:ascii="DejaVu Sans" w:hAnsi="DejaVu Sans" w:eastAsia="DejaVu Sans" w:cs="DejaVu Sans"/>
-          <w:color w:val="auto"/>
-          <w:spacing w:val="-2"/>
-          <w:sz w:val="20"/>
-          <w:szCs w:val="20"/>
-          <w:lang w:val="pt-BR"/>
-        </w:rPr>
-        <w:t>engenharia</w:t>
-      </w:r>
-      <w:r>
-        <w:rPr>
-          <w:rFonts w:hint="default" w:ascii="DejaVu Sans" w:hAnsi="DejaVu Sans" w:eastAsia="DejaVu Sans" w:cs="DejaVu Sans"/>
-          <w:color w:val="auto"/>
-          <w:spacing w:val="-2"/>
-          <w:sz w:val="20"/>
-          <w:szCs w:val="20"/>
-          <w:lang w:val="pt-BR"/>
-        </w:rPr>
-        <w:t xml:space="preserve"> </w:t>
-      </w:r>
-      <w:r>
-        <w:rPr>
-          <w:rFonts w:ascii="DejaVu Sans" w:hAnsi="DejaVu Sans" w:eastAsia="DejaVu Sans" w:cs="DejaVu Sans"/>
-          <w:color w:val="auto"/>
-          <w:spacing w:val="-2"/>
-          <w:sz w:val="20"/>
-          <w:szCs w:val="20"/>
-        </w:rPr>
-        <w:t>de sof</w:t>
-      </w:r>
-      <w:r>
-        <w:rPr>
-          <w:rFonts w:hint="default" w:ascii="DejaVu Sans" w:hAnsi="DejaVu Sans" w:eastAsia="DejaVu Sans" w:cs="DejaVu Sans"/>
-          <w:color w:val="auto"/>
-          <w:spacing w:val="-2"/>
-          <w:sz w:val="20"/>
-          <w:szCs w:val="20"/>
-          <w:lang w:val="pt-BR"/>
-        </w:rPr>
-        <w:t>t</w:t>
-      </w:r>
-      <w:r>
-        <w:rPr>
-          <w:rFonts w:ascii="DejaVu Sans" w:hAnsi="DejaVu Sans" w:eastAsia="DejaVu Sans" w:cs="DejaVu Sans"/>
-          <w:color w:val="auto"/>
-          <w:spacing w:val="-2"/>
-          <w:sz w:val="20"/>
-          <w:szCs w:val="20"/>
-        </w:rPr>
-        <w:t>war</w:t>
-      </w:r>
-      <w:r>
-        <w:rPr>
-          <w:rFonts w:hint="default" w:ascii="DejaVu Sans" w:hAnsi="DejaVu Sans" w:eastAsia="DejaVu Sans" w:cs="DejaVu Sans"/>
-          <w:color w:val="auto"/>
-          <w:spacing w:val="-2"/>
-          <w:sz w:val="20"/>
-          <w:szCs w:val="20"/>
-          <w:lang w:val="pt-BR"/>
-        </w:rPr>
-        <w:t>e</w:t>
-      </w:r>
-      <w:r>
-        <w:rPr>
-          <w:rFonts w:ascii="DejaVu Sans" w:hAnsi="DejaVu Sans" w:eastAsia="DejaVu Sans" w:cs="DejaVu Sans"/>
-          <w:color w:val="auto"/>
-          <w:spacing w:val="-2"/>
-          <w:sz w:val="20"/>
-          <w:szCs w:val="20"/>
-        </w:rPr>
-        <w:t xml:space="preserve"> incluindo ministração de</w:t>
-      </w:r>
-      <w:r>
-        <w:rPr>
-          <w:rFonts w:hint="default" w:ascii="DejaVu Sans" w:hAnsi="DejaVu Sans" w:eastAsia="DejaVu Sans" w:cs="DejaVu Sans"/>
-          <w:color w:val="auto"/>
-          <w:spacing w:val="-2"/>
-          <w:sz w:val="20"/>
-          <w:szCs w:val="20"/>
-          <w:lang w:val="pt-BR"/>
-        </w:rPr>
-        <w:t xml:space="preserve"> </w:t>
-      </w:r>
-      <w:r>
-        <w:rPr>
-          <w:rFonts w:ascii="DejaVu Sans" w:hAnsi="DejaVu Sans" w:eastAsia="DejaVu Sans" w:cs="DejaVu Sans"/>
-          <w:color w:val="auto"/>
-          <w:spacing w:val="-2"/>
-          <w:sz w:val="20"/>
-          <w:szCs w:val="20"/>
-        </w:rPr>
-        <w:t xml:space="preserve">aulas acadêmicas. Utilização de tecnologia e melhores práticas de desenvolvimento incluindo: </w:t>
-      </w:r>
-      <w:r>
-        <w:rPr>
-          <w:rFonts w:ascii="DejaVu Sans" w:hAnsi="DejaVu Sans" w:eastAsia="DejaVu Sans" w:cs="DejaVu Sans"/>
-          <w:color w:val="auto"/>
-          <w:spacing w:val="-2"/>
-          <w:sz w:val="20"/>
-          <w:szCs w:val="20"/>
-        </w:rPr>
-        <w:br w:type="textWrapping"/>
-      </w:r>
-      <w:r>
-        <w:rPr>
-          <w:rFonts w:ascii="DejaVu Sans" w:hAnsi="DejaVu Sans" w:eastAsia="DejaVu Sans" w:cs="DejaVu Sans"/>
-          <w:color w:val="auto"/>
-          <w:spacing w:val="-2"/>
-          <w:sz w:val="20"/>
-          <w:szCs w:val="20"/>
-        </w:rPr>
-        <w:br w:type="textWrapping"/>
-      </w:r>
-      <w:r>
-        <w:rPr>
-          <w:rFonts w:ascii="DejaVu Sans" w:hAnsi="DejaVu Sans" w:eastAsia="DejaVu Sans" w:cs="DejaVu Sans"/>
-          <w:color w:val="auto"/>
-          <w:spacing w:val="-2"/>
-          <w:sz w:val="20"/>
-          <w:szCs w:val="20"/>
-        </w:rPr>
-        <w:t>Desenvolvimento backend e frontend</w:t>
-      </w:r>
-      <w:r>
-        <w:rPr>
-          <w:rFonts w:hint="default" w:ascii="DejaVu Sans" w:hAnsi="DejaVu Sans" w:eastAsia="DejaVu Sans" w:cs="DejaVu Sans"/>
-          <w:color w:val="auto"/>
-          <w:spacing w:val="-2"/>
-          <w:sz w:val="20"/>
-          <w:szCs w:val="20"/>
-          <w:lang w:val="pt-BR"/>
-        </w:rPr>
-        <w:t xml:space="preserve"> (Angular e VueJs)</w:t>
-      </w:r>
-      <w:r>
-        <w:rPr>
-          <w:rFonts w:ascii="DejaVu Sans" w:hAnsi="DejaVu Sans" w:eastAsia="DejaVu Sans" w:cs="DejaVu Sans"/>
-          <w:color w:val="auto"/>
-          <w:spacing w:val="-2"/>
-          <w:sz w:val="20"/>
-          <w:szCs w:val="20"/>
-        </w:rPr>
-        <w:t xml:space="preserve"> API Rest, Soap, TDD, SOLID, CleanCode, Design Patterns, Docker, RabbitMq, Aws, AzureDevops, </w:t>
-      </w:r>
-      <w:r>
-        <w:rPr>
-          <w:rFonts w:hint="default" w:ascii="DejaVu Sans" w:hAnsi="DejaVu Sans" w:eastAsia="DejaVu Sans" w:cs="DejaVu Sans"/>
-          <w:color w:val="auto"/>
-          <w:spacing w:val="-2"/>
-          <w:sz w:val="20"/>
-          <w:szCs w:val="20"/>
-          <w:lang w:val="pt-BR"/>
-        </w:rPr>
-        <w:t>Banco de dados em memória</w:t>
-      </w:r>
-      <w:r>
-        <w:rPr>
-          <w:rFonts w:ascii="DejaVu Sans" w:hAnsi="DejaVu Sans" w:eastAsia="DejaVu Sans" w:cs="DejaVu Sans"/>
-          <w:color w:val="auto"/>
-          <w:spacing w:val="-2"/>
-          <w:sz w:val="20"/>
-          <w:szCs w:val="20"/>
-        </w:rPr>
-        <w:t xml:space="preserve">, </w:t>
-      </w:r>
-      <w:r>
-        <w:rPr>
-          <w:rFonts w:hint="default" w:ascii="DejaVu Sans" w:hAnsi="DejaVu Sans" w:eastAsia="DejaVu Sans" w:cs="DejaVu Sans"/>
-          <w:color w:val="auto"/>
-          <w:spacing w:val="-2"/>
-          <w:sz w:val="20"/>
-          <w:szCs w:val="20"/>
-          <w:lang w:val="pt-BR"/>
-        </w:rPr>
-        <w:t xml:space="preserve">Banco de dados </w:t>
-      </w:r>
-      <w:r>
-        <w:rPr>
-          <w:rFonts w:ascii="DejaVu Sans" w:hAnsi="DejaVu Sans" w:eastAsia="DejaVu Sans" w:cs="DejaVu Sans"/>
-          <w:color w:val="auto"/>
-          <w:spacing w:val="-2"/>
-          <w:sz w:val="20"/>
-          <w:szCs w:val="20"/>
-        </w:rPr>
-        <w:t>SQL e NoSql, CI/CD, GIT, M</w:t>
-      </w:r>
-      <w:r>
-        <w:rPr>
-          <w:rFonts w:hint="default" w:ascii="DejaVu Sans" w:hAnsi="DejaVu Sans" w:eastAsia="DejaVu Sans" w:cs="DejaVu Sans"/>
-          <w:color w:val="auto"/>
-          <w:spacing w:val="-2"/>
-          <w:sz w:val="20"/>
-          <w:szCs w:val="20"/>
-          <w:lang w:val="pt-BR"/>
-        </w:rPr>
-        <w:t>é</w:t>
-      </w:r>
-      <w:r>
-        <w:rPr>
-          <w:rFonts w:ascii="DejaVu Sans" w:hAnsi="DejaVu Sans" w:eastAsia="DejaVu Sans" w:cs="DejaVu Sans"/>
-          <w:color w:val="auto"/>
-          <w:spacing w:val="-2"/>
-          <w:sz w:val="20"/>
-          <w:szCs w:val="20"/>
-        </w:rPr>
-        <w:t>todos ágeis</w:t>
-      </w:r>
-      <w:r>
-        <w:rPr>
-          <w:rFonts w:hint="default" w:ascii="DejaVu Sans" w:hAnsi="DejaVu Sans" w:eastAsia="DejaVu Sans" w:cs="DejaVu Sans"/>
-          <w:color w:val="auto"/>
-          <w:spacing w:val="-2"/>
-          <w:sz w:val="20"/>
-          <w:szCs w:val="20"/>
-          <w:lang w:val="pt-BR"/>
-        </w:rPr>
-        <w:t xml:space="preserve"> e</w:t>
-      </w:r>
-      <w:r>
-        <w:rPr>
-          <w:rFonts w:ascii="DejaVu Sans" w:hAnsi="DejaVu Sans" w:eastAsia="DejaVu Sans" w:cs="DejaVu Sans"/>
-          <w:color w:val="auto"/>
-          <w:spacing w:val="-2"/>
-          <w:sz w:val="20"/>
-          <w:szCs w:val="20"/>
-        </w:rPr>
-        <w:t xml:space="preserve"> Inglês técnico.</w:t>
+          <w:lang w:val="pt-BR"/>
+        </w:rPr>
+        <w:t>Backend and frontend development (Angular and VueJs), REST and SOAP APIs, TDD, SOLID, CleanCode, Design Patterns, Docker, RabbitMq, AWS, Azure DevOps, In-memory databases, SQL and NoSQL databases, CI/CD, GIT, Agile methodologies, and technical English.</w:t>
       </w:r>
     </w:p>
     <w:p>

</xml_diff>